<commit_message>
update at December 04, 2021.
</commit_message>
<xml_diff>
--- a/吴远标软件文档写作.docx
+++ b/吴远标软件文档写作.docx
@@ -2071,7 +2071,6 @@
     <w:p>
       <w:pPr>
         <w:rPr>
-          <w:rFonts w:hint="eastAsia"/>
           <w:color w:val="000000" w:themeColor="text1"/>
           <w14:textFill>
             <w14:solidFill>
@@ -2106,20 +2105,20 @@
             </w14:solidFill>
           </w14:textFill>
         </w:rPr>
-        <w:t xml:space="preserve">医药溯源是指对药品的生产加工、物流运输、零售 </w:t>
-      </w:r>
-    </w:p>
-    <w:p>
-      <w:pPr>
+        <w:t>医药溯源是指对药品的生产加工、物流运输、零售 使用等过程进行记录追踪，</w:t>
+      </w:r>
+      <w:r>
         <w:rPr>
           <w:color w:val="000000" w:themeColor="text1"/>
+          <w:lang w:val="en-US" w:eastAsia="zh-CN"/>
           <w14:textFill>
             <w14:solidFill>
               <w14:schemeClr w14:val="tx1"/>
             </w14:solidFill>
           </w14:textFill>
         </w:rPr>
-      </w:pPr>
+        <w:t>一种基于区块链的医药防伪溯源系统。</w:t>
+      </w:r>
       <w:r>
         <w:rPr>
           <w:rFonts w:hint="eastAsia"/>
@@ -2131,19 +2130,7 @@
             </w14:solidFill>
           </w14:textFill>
         </w:rPr>
-        <w:t>使用等过程进行记录追踪，</w:t>
-      </w:r>
-      <w:r>
-        <w:rPr>
-          <w:color w:val="000000" w:themeColor="text1"/>
-          <w:lang w:val="en-US" w:eastAsia="zh-CN"/>
-          <w14:textFill>
-            <w14:solidFill>
-              <w14:schemeClr w14:val="tx1"/>
-            </w14:solidFill>
-          </w14:textFill>
-        </w:rPr>
-        <w:t>一种基于区块链的医药防伪溯源系统。</w:t>
+        <w:t>利用区块链技术记录各类药品、疫苗在生产、流通、使用整个流程的所有环节可追溯，实现全程可视化监管，让各部门可通过区块链获得产品在每一个流通环节的信息。</w:t>
       </w:r>
     </w:p>
     <w:p>
@@ -2412,22 +2399,7 @@
             </w14:solidFill>
           </w14:textFill>
         </w:rPr>
-        <w:t>，有效降低药品防伪的成本。一是区块链让药品</w:t>
-      </w:r>
-      <w:bookmarkStart w:id="24" w:name="_GoBack"/>
-      <w:bookmarkEnd w:id="24"/>
-      <w:r>
-        <w:rPr>
-          <w:rFonts w:hint="eastAsia"/>
-          <w:color w:val="000000" w:themeColor="text1"/>
-          <w:lang w:val="en-US" w:eastAsia="zh-CN"/>
-          <w14:textFill>
-            <w14:solidFill>
-              <w14:schemeClr w14:val="tx1"/>
-            </w14:solidFill>
-          </w14:textFill>
-        </w:rPr>
-        <w:t>管理更加简洁。通过区块链，可以让技术取代许多复杂的工作，节省大量的时间和费用等。去中心化减少了人员，简化了步骤，可以降低药品的查询成本和防伪成本。</w:t>
+        <w:t>，有效降低药品防伪的成本。一是区块链让药品管理更加简洁。通过区块链，可以让技术取代许多复杂的工作，节省大量的时间和费用等。去中心化减少了人员，简化了步骤，可以降低药品的查询成本和防伪成本。</w:t>
       </w:r>
     </w:p>
     <w:p>
@@ -3434,7 +3406,146 @@
         <w:t>】</w:t>
       </w:r>
     </w:p>
-    <w:p/>
+    <w:p>
+      <w:pPr>
+        <w:rPr>
+          <w:rFonts w:hint="default"/>
+          <w:lang w:val="en-US" w:eastAsia="zh-CN"/>
+        </w:rPr>
+      </w:pPr>
+      <w:r>
+        <w:rPr>
+          <w:rFonts w:hint="eastAsia"/>
+          <w:lang w:val="en-US" w:eastAsia="zh-CN"/>
+        </w:rPr>
+        <w:t>用户注册 药品制造商、医院和患者注册</w:t>
+      </w:r>
+    </w:p>
+    <w:p>
+      <w:pPr>
+        <w:rPr>
+          <w:rFonts w:hint="default"/>
+          <w:lang w:val="en-US" w:eastAsia="zh-CN"/>
+        </w:rPr>
+      </w:pPr>
+      <w:r>
+        <w:rPr>
+          <w:rFonts w:hint="eastAsia"/>
+          <w:lang w:val="en-US" w:eastAsia="zh-CN"/>
+        </w:rPr>
+        <w:t>药品生产和加工 药品制造商制造出药品</w:t>
+      </w:r>
+    </w:p>
+    <w:p>
+      <w:pPr>
+        <w:rPr>
+          <w:rFonts w:hint="default"/>
+          <w:lang w:val="en-US" w:eastAsia="zh-CN"/>
+        </w:rPr>
+      </w:pPr>
+      <w:r>
+        <w:rPr>
+          <w:rFonts w:hint="eastAsia"/>
+          <w:lang w:val="en-US" w:eastAsia="zh-CN"/>
+        </w:rPr>
+        <w:t>药品转出 制造商把药卖给医院，医院买了药，再卖给患者，</w:t>
+      </w:r>
+    </w:p>
+    <w:p>
+      <w:pPr>
+        <w:rPr>
+          <w:rFonts w:hint="default"/>
+          <w:lang w:val="en-US" w:eastAsia="zh-CN"/>
+        </w:rPr>
+      </w:pPr>
+      <w:r>
+        <w:rPr>
+          <w:rFonts w:hint="eastAsia"/>
+          <w:lang w:val="en-US" w:eastAsia="zh-CN"/>
+        </w:rPr>
+        <w:t>药品使用（使用后销毁）</w:t>
+      </w:r>
+    </w:p>
+    <w:p>
+      <w:pPr>
+        <w:rPr>
+          <w:rFonts w:hint="eastAsia"/>
+          <w:lang w:val="en-US" w:eastAsia="zh-CN"/>
+        </w:rPr>
+      </w:pPr>
+      <w:r>
+        <w:rPr>
+          <w:rFonts w:hint="eastAsia"/>
+          <w:lang w:val="en-US" w:eastAsia="zh-CN"/>
+        </w:rPr>
+        <w:t>药品查询 查询药品的各种信息</w:t>
+      </w:r>
+    </w:p>
+    <w:p>
+      <w:pPr>
+        <w:rPr>
+          <w:rFonts w:hint="default"/>
+          <w:lang w:val="en-US" w:eastAsia="zh-CN"/>
+        </w:rPr>
+      </w:pPr>
+      <w:r>
+        <w:rPr>
+          <w:rFonts w:hint="default"/>
+          <w:lang w:val="en-US" w:eastAsia="zh-CN"/>
+        </w:rPr>
+        <w:drawing>
+          <wp:inline distT="0" distB="0" distL="114300" distR="114300">
+            <wp:extent cx="5271135" cy="1344295"/>
+            <wp:effectExtent l="0" t="0" r="5715" b="8255"/>
+            <wp:docPr id="9" name="图片 2"/>
+            <wp:cNvGraphicFramePr>
+              <a:graphicFrameLocks xmlns:a="http://schemas.openxmlformats.org/drawingml/2006/main" noChangeAspect="1"/>
+            </wp:cNvGraphicFramePr>
+            <a:graphic xmlns:a="http://schemas.openxmlformats.org/drawingml/2006/main">
+              <a:graphicData uri="http://schemas.openxmlformats.org/drawingml/2006/picture">
+                <pic:pic xmlns:pic="http://schemas.openxmlformats.org/drawingml/2006/picture">
+                  <pic:nvPicPr>
+                    <pic:cNvPr id="9" name="图片 2"/>
+                    <pic:cNvPicPr>
+                      <a:picLocks noChangeAspect="1"/>
+                    </pic:cNvPicPr>
+                  </pic:nvPicPr>
+                  <pic:blipFill>
+                    <a:blip r:embed="rId7"/>
+                    <a:stretch>
+                      <a:fillRect/>
+                    </a:stretch>
+                  </pic:blipFill>
+                  <pic:spPr>
+                    <a:xfrm>
+                      <a:off x="0" y="0"/>
+                      <a:ext cx="5271135" cy="1344295"/>
+                    </a:xfrm>
+                    <a:prstGeom prst="rect">
+                      <a:avLst/>
+                    </a:prstGeom>
+                    <a:noFill/>
+                    <a:ln>
+                      <a:noFill/>
+                    </a:ln>
+                  </pic:spPr>
+                </pic:pic>
+              </a:graphicData>
+            </a:graphic>
+          </wp:inline>
+        </w:drawing>
+      </w:r>
+      <w:bookmarkStart w:id="24" w:name="_GoBack"/>
+      <w:bookmarkEnd w:id="24"/>
+    </w:p>
+    <w:p>
+      <w:pPr>
+        <w:rPr>
+          <w:rFonts w:hint="default"/>
+          <w:lang w:val="en-US" w:eastAsia="zh-CN"/>
+        </w:rPr>
+      </w:pPr>
+    </w:p>
     <w:p>
       <w:pPr>
         <w:pStyle w:val="3"/>
@@ -3612,20 +3723,93 @@
                 <w:szCs w:val="24"/>
               </w:rPr>
             </w:pPr>
+            <w:r>
+              <w:rPr>
+                <w:rFonts w:hint="default" w:ascii="Times New Roman" w:hAnsi="Times New Roman" w:eastAsia="宋体" w:cs="Times New Roman"/>
+                <w:sz w:val="18"/>
+                <w:szCs w:val="24"/>
+                <w:lang w:val="en-US" w:eastAsia="zh-CN"/>
+              </w:rPr>
+              <w:t>Inter(R) Core(TM) i</w:t>
+            </w:r>
+            <w:r>
+              <w:rPr>
+                <w:rFonts w:hint="eastAsia" w:ascii="Times New Roman" w:hAnsi="Times New Roman" w:eastAsia="宋体" w:cs="Times New Roman"/>
+                <w:sz w:val="18"/>
+                <w:szCs w:val="24"/>
+                <w:lang w:val="en-US" w:eastAsia="zh-CN"/>
+              </w:rPr>
+              <w:t>5</w:t>
+            </w:r>
+            <w:r>
+              <w:rPr>
+                <w:rFonts w:hint="default" w:ascii="Times New Roman" w:hAnsi="Times New Roman" w:eastAsia="宋体" w:cs="Times New Roman"/>
+                <w:sz w:val="18"/>
+                <w:szCs w:val="24"/>
+                <w:lang w:val="en-US" w:eastAsia="zh-CN"/>
+              </w:rPr>
+              <w:t>-4</w:t>
+            </w:r>
+            <w:r>
+              <w:rPr>
+                <w:rFonts w:hint="eastAsia" w:ascii="Times New Roman" w:hAnsi="Times New Roman" w:eastAsia="宋体" w:cs="Times New Roman"/>
+                <w:sz w:val="18"/>
+                <w:szCs w:val="24"/>
+                <w:lang w:val="en-US" w:eastAsia="zh-CN"/>
+              </w:rPr>
+              <w:t>4</w:t>
+            </w:r>
+            <w:r>
+              <w:rPr>
+                <w:rFonts w:hint="default" w:ascii="Times New Roman" w:hAnsi="Times New Roman" w:eastAsia="宋体" w:cs="Times New Roman"/>
+                <w:sz w:val="18"/>
+                <w:szCs w:val="24"/>
+                <w:lang w:val="en-US" w:eastAsia="zh-CN"/>
+              </w:rPr>
+              <w:t>60 CPU@ 3.</w:t>
+            </w:r>
+            <w:r>
+              <w:rPr>
+                <w:rFonts w:hint="eastAsia" w:ascii="Times New Roman" w:hAnsi="Times New Roman" w:eastAsia="宋体" w:cs="Times New Roman"/>
+                <w:sz w:val="18"/>
+                <w:szCs w:val="24"/>
+                <w:lang w:val="en-US" w:eastAsia="zh-CN"/>
+              </w:rPr>
+              <w:t>2</w:t>
+            </w:r>
+            <w:r>
+              <w:rPr>
+                <w:rFonts w:hint="default" w:ascii="Times New Roman" w:hAnsi="Times New Roman" w:eastAsia="宋体" w:cs="Times New Roman"/>
+                <w:sz w:val="18"/>
+                <w:szCs w:val="24"/>
+                <w:lang w:val="en-US" w:eastAsia="zh-CN"/>
+              </w:rPr>
+              <w:t>0GHz</w:t>
+            </w:r>
           </w:p>
         </w:tc>
         <w:tc>
           <w:tcPr>
             <w:tcW w:w="2766" w:type="dxa"/>
-          </w:tcPr>
-          <w:p>
-            <w:pPr>
-              <w:rPr>
-                <w:rFonts w:ascii="Times New Roman" w:hAnsi="Times New Roman" w:eastAsia="宋体" w:cs="Times New Roman"/>
-                <w:sz w:val="18"/>
-                <w:szCs w:val="24"/>
-              </w:rPr>
-            </w:pPr>
+            <w:vAlign w:val="top"/>
+          </w:tcPr>
+          <w:p>
+            <w:pPr>
+              <w:rPr>
+                <w:rFonts w:hint="default" w:asciiTheme="minorHAnsi" w:hAnsiTheme="minorHAnsi" w:eastAsiaTheme="minorEastAsia" w:cstheme="minorBidi"/>
+                <w:kern w:val="2"/>
+                <w:sz w:val="21"/>
+                <w:szCs w:val="21"/>
+                <w:lang w:val="en-US" w:eastAsia="zh-CN" w:bidi="ar-SA"/>
+              </w:rPr>
+            </w:pPr>
+            <w:r>
+              <w:rPr>
+                <w:rFonts w:hint="eastAsia"/>
+                <w:lang w:val="en-US" w:eastAsia="zh-CN"/>
+              </w:rPr>
+              <w:t>Inter(R) Core(TM) i3-4160 CPU@ 3.60GHz</w:t>
+            </w:r>
           </w:p>
         </w:tc>
       </w:tr>
@@ -3766,6 +3950,1000 @@
         </w:tc>
       </w:tr>
     </w:tbl>
+    <w:p>
+      <w:pPr>
+        <w:rPr>
+          <w:rFonts w:hint="default"/>
+          <w:lang w:val="en-US" w:eastAsia="zh-CN"/>
+        </w:rPr>
+      </w:pPr>
+    </w:p>
+    <w:tbl>
+      <w:tblPr>
+        <w:tblStyle w:val="17"/>
+        <w:tblW w:w="0" w:type="auto"/>
+        <w:tblInd w:w="0" w:type="dxa"/>
+        <w:tblBorders>
+          <w:top w:val="single" w:color="auto" w:sz="4" w:space="0"/>
+          <w:left w:val="single" w:color="auto" w:sz="4" w:space="0"/>
+          <w:bottom w:val="single" w:color="auto" w:sz="4" w:space="0"/>
+          <w:right w:val="single" w:color="auto" w:sz="4" w:space="0"/>
+          <w:insideH w:val="single" w:color="auto" w:sz="4" w:space="0"/>
+          <w:insideV w:val="single" w:color="auto" w:sz="4" w:space="0"/>
+        </w:tblBorders>
+        <w:tblLayout w:type="autofit"/>
+        <w:tblCellMar>
+          <w:top w:w="0" w:type="dxa"/>
+          <w:left w:w="108" w:type="dxa"/>
+          <w:bottom w:w="0" w:type="dxa"/>
+          <w:right w:w="108" w:type="dxa"/>
+        </w:tblCellMar>
+      </w:tblPr>
+      <w:tblGrid>
+        <w:gridCol w:w="4261"/>
+        <w:gridCol w:w="4261"/>
+      </w:tblGrid>
+      <w:tr>
+        <w:tblPrEx>
+          <w:tblBorders>
+            <w:top w:val="single" w:color="auto" w:sz="4" w:space="0"/>
+            <w:left w:val="single" w:color="auto" w:sz="4" w:space="0"/>
+            <w:bottom w:val="single" w:color="auto" w:sz="4" w:space="0"/>
+            <w:right w:val="single" w:color="auto" w:sz="4" w:space="0"/>
+            <w:insideH w:val="single" w:color="auto" w:sz="4" w:space="0"/>
+            <w:insideV w:val="single" w:color="auto" w:sz="4" w:space="0"/>
+          </w:tblBorders>
+          <w:tblCellMar>
+            <w:top w:w="0" w:type="dxa"/>
+            <w:left w:w="108" w:type="dxa"/>
+            <w:bottom w:w="0" w:type="dxa"/>
+            <w:right w:w="108" w:type="dxa"/>
+          </w:tblCellMar>
+        </w:tblPrEx>
+        <w:tc>
+          <w:tcPr>
+            <w:tcW w:w="4261" w:type="dxa"/>
+            <w:noWrap w:val="0"/>
+            <w:vAlign w:val="top"/>
+          </w:tcPr>
+          <w:p>
+            <w:pPr>
+              <w:rPr>
+                <w:rFonts w:hint="default"/>
+                <w:lang w:val="en-US" w:eastAsia="zh-CN"/>
+              </w:rPr>
+            </w:pPr>
+            <w:r>
+              <w:rPr>
+                <w:rFonts w:hint="eastAsia"/>
+                <w:lang w:val="en-US" w:eastAsia="zh-CN"/>
+              </w:rPr>
+              <w:t>项目</w:t>
+            </w:r>
+          </w:p>
+        </w:tc>
+        <w:tc>
+          <w:tcPr>
+            <w:tcW w:w="4261" w:type="dxa"/>
+            <w:noWrap w:val="0"/>
+            <w:vAlign w:val="top"/>
+          </w:tcPr>
+          <w:p>
+            <w:pPr>
+              <w:rPr>
+                <w:rFonts w:hint="default"/>
+                <w:lang w:val="en-US" w:eastAsia="zh-CN"/>
+              </w:rPr>
+            </w:pPr>
+            <w:r>
+              <w:rPr>
+                <w:rFonts w:hint="eastAsia"/>
+                <w:lang w:val="en-US" w:eastAsia="zh-CN"/>
+              </w:rPr>
+              <w:t>最低配置</w:t>
+            </w:r>
+          </w:p>
+        </w:tc>
+      </w:tr>
+      <w:tr>
+        <w:tblPrEx>
+          <w:tblBorders>
+            <w:top w:val="single" w:color="auto" w:sz="4" w:space="0"/>
+            <w:left w:val="single" w:color="auto" w:sz="4" w:space="0"/>
+            <w:bottom w:val="single" w:color="auto" w:sz="4" w:space="0"/>
+            <w:right w:val="single" w:color="auto" w:sz="4" w:space="0"/>
+            <w:insideH w:val="single" w:color="auto" w:sz="4" w:space="0"/>
+            <w:insideV w:val="single" w:color="auto" w:sz="4" w:space="0"/>
+          </w:tblBorders>
+          <w:tblCellMar>
+            <w:top w:w="0" w:type="dxa"/>
+            <w:left w:w="108" w:type="dxa"/>
+            <w:bottom w:w="0" w:type="dxa"/>
+            <w:right w:w="108" w:type="dxa"/>
+          </w:tblCellMar>
+        </w:tblPrEx>
+        <w:tc>
+          <w:tcPr>
+            <w:tcW w:w="4261" w:type="dxa"/>
+            <w:noWrap w:val="0"/>
+            <w:vAlign w:val="top"/>
+          </w:tcPr>
+          <w:p>
+            <w:pPr>
+              <w:rPr>
+                <w:rFonts w:hint="default"/>
+                <w:lang w:val="en-US" w:eastAsia="zh-CN"/>
+              </w:rPr>
+            </w:pPr>
+            <w:r>
+              <w:rPr>
+                <w:rFonts w:hint="eastAsia"/>
+                <w:lang w:val="en-US" w:eastAsia="zh-CN"/>
+              </w:rPr>
+              <w:t>CPU</w:t>
+            </w:r>
+          </w:p>
+        </w:tc>
+        <w:tc>
+          <w:tcPr>
+            <w:tcW w:w="4261" w:type="dxa"/>
+            <w:noWrap w:val="0"/>
+            <w:vAlign w:val="top"/>
+          </w:tcPr>
+          <w:p>
+            <w:pPr>
+              <w:rPr>
+                <w:rFonts w:hint="default"/>
+                <w:lang w:val="en-US" w:eastAsia="zh-CN"/>
+              </w:rPr>
+            </w:pPr>
+            <w:r>
+              <w:rPr>
+                <w:rFonts w:hint="eastAsia"/>
+                <w:lang w:val="en-US" w:eastAsia="zh-CN"/>
+              </w:rPr>
+              <w:t>Inter(R) Core(TM) i3-4160 CPU@ 3.60GHz</w:t>
+            </w:r>
+          </w:p>
+        </w:tc>
+      </w:tr>
+      <w:tr>
+        <w:tblPrEx>
+          <w:tblBorders>
+            <w:top w:val="single" w:color="auto" w:sz="4" w:space="0"/>
+            <w:left w:val="single" w:color="auto" w:sz="4" w:space="0"/>
+            <w:bottom w:val="single" w:color="auto" w:sz="4" w:space="0"/>
+            <w:right w:val="single" w:color="auto" w:sz="4" w:space="0"/>
+            <w:insideH w:val="single" w:color="auto" w:sz="4" w:space="0"/>
+            <w:insideV w:val="single" w:color="auto" w:sz="4" w:space="0"/>
+          </w:tblBorders>
+          <w:tblCellMar>
+            <w:top w:w="0" w:type="dxa"/>
+            <w:left w:w="108" w:type="dxa"/>
+            <w:bottom w:w="0" w:type="dxa"/>
+            <w:right w:w="108" w:type="dxa"/>
+          </w:tblCellMar>
+        </w:tblPrEx>
+        <w:tc>
+          <w:tcPr>
+            <w:tcW w:w="4261" w:type="dxa"/>
+            <w:noWrap w:val="0"/>
+            <w:vAlign w:val="top"/>
+          </w:tcPr>
+          <w:p>
+            <w:pPr>
+              <w:rPr>
+                <w:rFonts w:hint="default"/>
+                <w:lang w:val="en-US" w:eastAsia="zh-CN"/>
+              </w:rPr>
+            </w:pPr>
+            <w:r>
+              <w:rPr>
+                <w:rFonts w:hint="eastAsia"/>
+                <w:lang w:val="en-US" w:eastAsia="zh-CN"/>
+              </w:rPr>
+              <w:t>内存</w:t>
+            </w:r>
+          </w:p>
+        </w:tc>
+        <w:tc>
+          <w:tcPr>
+            <w:tcW w:w="4261" w:type="dxa"/>
+            <w:noWrap w:val="0"/>
+            <w:vAlign w:val="top"/>
+          </w:tcPr>
+          <w:p>
+            <w:pPr>
+              <w:rPr>
+                <w:rFonts w:hint="default"/>
+                <w:lang w:val="en-US" w:eastAsia="zh-CN"/>
+              </w:rPr>
+            </w:pPr>
+            <w:r>
+              <w:rPr>
+                <w:rFonts w:hint="eastAsia"/>
+                <w:lang w:val="en-US" w:eastAsia="zh-CN"/>
+              </w:rPr>
+              <w:t>4GB</w:t>
+            </w:r>
+          </w:p>
+        </w:tc>
+      </w:tr>
+      <w:tr>
+        <w:tblPrEx>
+          <w:tblBorders>
+            <w:top w:val="single" w:color="auto" w:sz="4" w:space="0"/>
+            <w:left w:val="single" w:color="auto" w:sz="4" w:space="0"/>
+            <w:bottom w:val="single" w:color="auto" w:sz="4" w:space="0"/>
+            <w:right w:val="single" w:color="auto" w:sz="4" w:space="0"/>
+            <w:insideH w:val="single" w:color="auto" w:sz="4" w:space="0"/>
+            <w:insideV w:val="single" w:color="auto" w:sz="4" w:space="0"/>
+          </w:tblBorders>
+          <w:tblCellMar>
+            <w:top w:w="0" w:type="dxa"/>
+            <w:left w:w="108" w:type="dxa"/>
+            <w:bottom w:w="0" w:type="dxa"/>
+            <w:right w:w="108" w:type="dxa"/>
+          </w:tblCellMar>
+        </w:tblPrEx>
+        <w:tc>
+          <w:tcPr>
+            <w:tcW w:w="4261" w:type="dxa"/>
+            <w:noWrap w:val="0"/>
+            <w:vAlign w:val="top"/>
+          </w:tcPr>
+          <w:p>
+            <w:pPr>
+              <w:rPr>
+                <w:rFonts w:hint="default"/>
+                <w:lang w:val="en-US" w:eastAsia="zh-CN"/>
+              </w:rPr>
+            </w:pPr>
+            <w:r>
+              <w:rPr>
+                <w:rFonts w:hint="eastAsia"/>
+                <w:lang w:val="en-US" w:eastAsia="zh-CN"/>
+              </w:rPr>
+              <w:t>硬盘</w:t>
+            </w:r>
+          </w:p>
+        </w:tc>
+        <w:tc>
+          <w:tcPr>
+            <w:tcW w:w="4261" w:type="dxa"/>
+            <w:noWrap w:val="0"/>
+            <w:vAlign w:val="top"/>
+          </w:tcPr>
+          <w:p>
+            <w:pPr>
+              <w:rPr>
+                <w:rFonts w:hint="default"/>
+                <w:lang w:val="en-US" w:eastAsia="zh-CN"/>
+              </w:rPr>
+            </w:pPr>
+            <w:r>
+              <w:rPr>
+                <w:rFonts w:hint="eastAsia"/>
+                <w:lang w:val="en-US" w:eastAsia="zh-CN"/>
+              </w:rPr>
+              <w:t>13GB以上（空闲）</w:t>
+            </w:r>
+          </w:p>
+        </w:tc>
+      </w:tr>
+      <w:tr>
+        <w:tblPrEx>
+          <w:tblBorders>
+            <w:top w:val="single" w:color="auto" w:sz="4" w:space="0"/>
+            <w:left w:val="single" w:color="auto" w:sz="4" w:space="0"/>
+            <w:bottom w:val="single" w:color="auto" w:sz="4" w:space="0"/>
+            <w:right w:val="single" w:color="auto" w:sz="4" w:space="0"/>
+            <w:insideH w:val="single" w:color="auto" w:sz="4" w:space="0"/>
+            <w:insideV w:val="single" w:color="auto" w:sz="4" w:space="0"/>
+          </w:tblBorders>
+          <w:tblCellMar>
+            <w:top w:w="0" w:type="dxa"/>
+            <w:left w:w="108" w:type="dxa"/>
+            <w:bottom w:w="0" w:type="dxa"/>
+            <w:right w:w="108" w:type="dxa"/>
+          </w:tblCellMar>
+        </w:tblPrEx>
+        <w:tc>
+          <w:tcPr>
+            <w:tcW w:w="4261" w:type="dxa"/>
+            <w:noWrap w:val="0"/>
+            <w:vAlign w:val="top"/>
+          </w:tcPr>
+          <w:p>
+            <w:pPr>
+              <w:rPr>
+                <w:rFonts w:hint="default"/>
+                <w:lang w:val="en-US" w:eastAsia="zh-CN"/>
+              </w:rPr>
+            </w:pPr>
+            <w:r>
+              <w:rPr>
+                <w:rFonts w:hint="eastAsia"/>
+                <w:lang w:val="en-US" w:eastAsia="zh-CN"/>
+              </w:rPr>
+              <w:t>显卡</w:t>
+            </w:r>
+          </w:p>
+        </w:tc>
+        <w:tc>
+          <w:tcPr>
+            <w:tcW w:w="4261" w:type="dxa"/>
+            <w:noWrap w:val="0"/>
+            <w:vAlign w:val="top"/>
+          </w:tcPr>
+          <w:p>
+            <w:pPr>
+              <w:rPr>
+                <w:rFonts w:hint="default"/>
+                <w:lang w:val="en-US" w:eastAsia="zh-CN"/>
+              </w:rPr>
+            </w:pPr>
+            <w:r>
+              <w:rPr>
+                <w:rFonts w:hint="eastAsia"/>
+                <w:lang w:val="en-US" w:eastAsia="zh-CN"/>
+              </w:rPr>
+              <w:t>1024MB显存</w:t>
+            </w:r>
+          </w:p>
+        </w:tc>
+      </w:tr>
+      <w:tr>
+        <w:tblPrEx>
+          <w:tblBorders>
+            <w:top w:val="single" w:color="auto" w:sz="4" w:space="0"/>
+            <w:left w:val="single" w:color="auto" w:sz="4" w:space="0"/>
+            <w:bottom w:val="single" w:color="auto" w:sz="4" w:space="0"/>
+            <w:right w:val="single" w:color="auto" w:sz="4" w:space="0"/>
+            <w:insideH w:val="single" w:color="auto" w:sz="4" w:space="0"/>
+            <w:insideV w:val="single" w:color="auto" w:sz="4" w:space="0"/>
+          </w:tblBorders>
+          <w:tblCellMar>
+            <w:top w:w="0" w:type="dxa"/>
+            <w:left w:w="108" w:type="dxa"/>
+            <w:bottom w:w="0" w:type="dxa"/>
+            <w:right w:w="108" w:type="dxa"/>
+          </w:tblCellMar>
+        </w:tblPrEx>
+        <w:tc>
+          <w:tcPr>
+            <w:tcW w:w="4261" w:type="dxa"/>
+            <w:noWrap w:val="0"/>
+            <w:vAlign w:val="top"/>
+          </w:tcPr>
+          <w:p>
+            <w:pPr>
+              <w:rPr>
+                <w:rFonts w:hint="default"/>
+                <w:lang w:val="en-US" w:eastAsia="zh-CN"/>
+              </w:rPr>
+            </w:pPr>
+            <w:r>
+              <w:rPr>
+                <w:rFonts w:hint="eastAsia"/>
+                <w:lang w:val="en-US" w:eastAsia="zh-CN"/>
+              </w:rPr>
+              <w:t>操作系统</w:t>
+            </w:r>
+          </w:p>
+        </w:tc>
+        <w:tc>
+          <w:tcPr>
+            <w:tcW w:w="4261" w:type="dxa"/>
+            <w:noWrap w:val="0"/>
+            <w:vAlign w:val="top"/>
+          </w:tcPr>
+          <w:p>
+            <w:pPr>
+              <w:rPr>
+                <w:rFonts w:hint="default"/>
+                <w:lang w:val="en-US" w:eastAsia="zh-CN"/>
+              </w:rPr>
+            </w:pPr>
+            <w:r>
+              <w:rPr>
+                <w:rFonts w:hint="eastAsia"/>
+                <w:lang w:val="en-US" w:eastAsia="zh-CN"/>
+              </w:rPr>
+              <w:t>Windows 7 64bit</w:t>
+            </w:r>
+          </w:p>
+        </w:tc>
+      </w:tr>
+      <w:tr>
+        <w:tblPrEx>
+          <w:tblBorders>
+            <w:top w:val="single" w:color="auto" w:sz="4" w:space="0"/>
+            <w:left w:val="single" w:color="auto" w:sz="4" w:space="0"/>
+            <w:bottom w:val="single" w:color="auto" w:sz="4" w:space="0"/>
+            <w:right w:val="single" w:color="auto" w:sz="4" w:space="0"/>
+            <w:insideH w:val="single" w:color="auto" w:sz="4" w:space="0"/>
+            <w:insideV w:val="single" w:color="auto" w:sz="4" w:space="0"/>
+          </w:tblBorders>
+          <w:tblCellMar>
+            <w:top w:w="0" w:type="dxa"/>
+            <w:left w:w="108" w:type="dxa"/>
+            <w:bottom w:w="0" w:type="dxa"/>
+            <w:right w:w="108" w:type="dxa"/>
+          </w:tblCellMar>
+        </w:tblPrEx>
+        <w:tc>
+          <w:tcPr>
+            <w:tcW w:w="4261" w:type="dxa"/>
+            <w:noWrap w:val="0"/>
+            <w:vAlign w:val="top"/>
+          </w:tcPr>
+          <w:p>
+            <w:pPr>
+              <w:rPr>
+                <w:rFonts w:hint="default"/>
+                <w:lang w:val="en-US" w:eastAsia="zh-CN"/>
+              </w:rPr>
+            </w:pPr>
+            <w:r>
+              <w:rPr>
+                <w:rFonts w:hint="eastAsia"/>
+                <w:lang w:val="en-US" w:eastAsia="zh-CN"/>
+              </w:rPr>
+              <w:t>驱动程序</w:t>
+            </w:r>
+          </w:p>
+        </w:tc>
+        <w:tc>
+          <w:tcPr>
+            <w:tcW w:w="4261" w:type="dxa"/>
+            <w:noWrap w:val="0"/>
+            <w:vAlign w:val="top"/>
+          </w:tcPr>
+          <w:p>
+            <w:pPr>
+              <w:rPr>
+                <w:rFonts w:hint="default"/>
+                <w:lang w:val="en-US" w:eastAsia="zh-CN"/>
+              </w:rPr>
+            </w:pPr>
+            <w:r>
+              <w:rPr>
+                <w:rFonts w:hint="eastAsia"/>
+                <w:lang w:val="en-US" w:eastAsia="zh-CN"/>
+              </w:rPr>
+              <w:t>DirectX 9.0c</w:t>
+            </w:r>
+          </w:p>
+        </w:tc>
+      </w:tr>
+      <w:tr>
+        <w:tblPrEx>
+          <w:tblBorders>
+            <w:top w:val="single" w:color="auto" w:sz="4" w:space="0"/>
+            <w:left w:val="single" w:color="auto" w:sz="4" w:space="0"/>
+            <w:bottom w:val="single" w:color="auto" w:sz="4" w:space="0"/>
+            <w:right w:val="single" w:color="auto" w:sz="4" w:space="0"/>
+            <w:insideH w:val="single" w:color="auto" w:sz="4" w:space="0"/>
+            <w:insideV w:val="single" w:color="auto" w:sz="4" w:space="0"/>
+          </w:tblBorders>
+          <w:tblCellMar>
+            <w:top w:w="0" w:type="dxa"/>
+            <w:left w:w="108" w:type="dxa"/>
+            <w:bottom w:w="0" w:type="dxa"/>
+            <w:right w:w="108" w:type="dxa"/>
+          </w:tblCellMar>
+        </w:tblPrEx>
+        <w:tc>
+          <w:tcPr>
+            <w:tcW w:w="4261" w:type="dxa"/>
+            <w:noWrap w:val="0"/>
+            <w:vAlign w:val="top"/>
+          </w:tcPr>
+          <w:p>
+            <w:pPr>
+              <w:rPr>
+                <w:rFonts w:hint="default"/>
+                <w:lang w:val="en-US" w:eastAsia="zh-CN"/>
+              </w:rPr>
+            </w:pPr>
+            <w:r>
+              <w:rPr>
+                <w:rFonts w:hint="default"/>
+                <w:lang w:val="en-US" w:eastAsia="zh-CN"/>
+              </w:rPr>
+              <w:t>项目</w:t>
+            </w:r>
+          </w:p>
+        </w:tc>
+        <w:tc>
+          <w:tcPr>
+            <w:tcW w:w="4261" w:type="dxa"/>
+            <w:noWrap w:val="0"/>
+            <w:vAlign w:val="top"/>
+          </w:tcPr>
+          <w:p>
+            <w:pPr>
+              <w:rPr>
+                <w:rFonts w:hint="default"/>
+                <w:lang w:val="en-US" w:eastAsia="zh-CN"/>
+              </w:rPr>
+            </w:pPr>
+            <w:r>
+              <w:rPr>
+                <w:rFonts w:hint="eastAsia"/>
+                <w:lang w:val="en-US" w:eastAsia="zh-CN"/>
+              </w:rPr>
+              <w:t>推荐配置</w:t>
+            </w:r>
+          </w:p>
+        </w:tc>
+      </w:tr>
+      <w:tr>
+        <w:tblPrEx>
+          <w:tblBorders>
+            <w:top w:val="single" w:color="auto" w:sz="4" w:space="0"/>
+            <w:left w:val="single" w:color="auto" w:sz="4" w:space="0"/>
+            <w:bottom w:val="single" w:color="auto" w:sz="4" w:space="0"/>
+            <w:right w:val="single" w:color="auto" w:sz="4" w:space="0"/>
+            <w:insideH w:val="single" w:color="auto" w:sz="4" w:space="0"/>
+            <w:insideV w:val="single" w:color="auto" w:sz="4" w:space="0"/>
+          </w:tblBorders>
+          <w:tblCellMar>
+            <w:top w:w="0" w:type="dxa"/>
+            <w:left w:w="108" w:type="dxa"/>
+            <w:bottom w:w="0" w:type="dxa"/>
+            <w:right w:w="108" w:type="dxa"/>
+          </w:tblCellMar>
+        </w:tblPrEx>
+        <w:tc>
+          <w:tcPr>
+            <w:tcW w:w="4261" w:type="dxa"/>
+            <w:noWrap w:val="0"/>
+            <w:vAlign w:val="top"/>
+          </w:tcPr>
+          <w:p>
+            <w:pPr>
+              <w:rPr>
+                <w:rFonts w:hint="default"/>
+                <w:lang w:val="en-US" w:eastAsia="zh-CN"/>
+              </w:rPr>
+            </w:pPr>
+            <w:r>
+              <w:rPr>
+                <w:rFonts w:hint="default"/>
+                <w:lang w:val="en-US" w:eastAsia="zh-CN"/>
+              </w:rPr>
+              <w:t>CPU</w:t>
+            </w:r>
+          </w:p>
+        </w:tc>
+        <w:tc>
+          <w:tcPr>
+            <w:tcW w:w="4261" w:type="dxa"/>
+            <w:noWrap w:val="0"/>
+            <w:vAlign w:val="top"/>
+          </w:tcPr>
+          <w:p>
+            <w:pPr>
+              <w:rPr>
+                <w:rFonts w:hint="default"/>
+                <w:lang w:val="en-US" w:eastAsia="zh-CN"/>
+              </w:rPr>
+            </w:pPr>
+            <w:r>
+              <w:rPr>
+                <w:rFonts w:hint="default"/>
+                <w:lang w:val="en-US" w:eastAsia="zh-CN"/>
+              </w:rPr>
+              <w:t>Inter(R) Core(TM) i</w:t>
+            </w:r>
+            <w:r>
+              <w:rPr>
+                <w:rFonts w:hint="eastAsia"/>
+                <w:lang w:val="en-US" w:eastAsia="zh-CN"/>
+              </w:rPr>
+              <w:t>5</w:t>
+            </w:r>
+            <w:r>
+              <w:rPr>
+                <w:rFonts w:hint="default"/>
+                <w:lang w:val="en-US" w:eastAsia="zh-CN"/>
+              </w:rPr>
+              <w:t>-4</w:t>
+            </w:r>
+            <w:r>
+              <w:rPr>
+                <w:rFonts w:hint="eastAsia"/>
+                <w:lang w:val="en-US" w:eastAsia="zh-CN"/>
+              </w:rPr>
+              <w:t>4</w:t>
+            </w:r>
+            <w:r>
+              <w:rPr>
+                <w:rFonts w:hint="default"/>
+                <w:lang w:val="en-US" w:eastAsia="zh-CN"/>
+              </w:rPr>
+              <w:t>60 CPU@ 3.</w:t>
+            </w:r>
+            <w:r>
+              <w:rPr>
+                <w:rFonts w:hint="eastAsia"/>
+                <w:lang w:val="en-US" w:eastAsia="zh-CN"/>
+              </w:rPr>
+              <w:t>2</w:t>
+            </w:r>
+            <w:r>
+              <w:rPr>
+                <w:rFonts w:hint="default"/>
+                <w:lang w:val="en-US" w:eastAsia="zh-CN"/>
+              </w:rPr>
+              <w:t>0GHz</w:t>
+            </w:r>
+          </w:p>
+        </w:tc>
+      </w:tr>
+      <w:tr>
+        <w:tblPrEx>
+          <w:tblBorders>
+            <w:top w:val="single" w:color="auto" w:sz="4" w:space="0"/>
+            <w:left w:val="single" w:color="auto" w:sz="4" w:space="0"/>
+            <w:bottom w:val="single" w:color="auto" w:sz="4" w:space="0"/>
+            <w:right w:val="single" w:color="auto" w:sz="4" w:space="0"/>
+            <w:insideH w:val="single" w:color="auto" w:sz="4" w:space="0"/>
+            <w:insideV w:val="single" w:color="auto" w:sz="4" w:space="0"/>
+          </w:tblBorders>
+          <w:tblCellMar>
+            <w:top w:w="0" w:type="dxa"/>
+            <w:left w:w="108" w:type="dxa"/>
+            <w:bottom w:w="0" w:type="dxa"/>
+            <w:right w:w="108" w:type="dxa"/>
+          </w:tblCellMar>
+        </w:tblPrEx>
+        <w:tc>
+          <w:tcPr>
+            <w:tcW w:w="4261" w:type="dxa"/>
+            <w:noWrap w:val="0"/>
+            <w:vAlign w:val="top"/>
+          </w:tcPr>
+          <w:p>
+            <w:pPr>
+              <w:rPr>
+                <w:rFonts w:hint="default"/>
+                <w:lang w:val="en-US" w:eastAsia="zh-CN"/>
+              </w:rPr>
+            </w:pPr>
+            <w:r>
+              <w:rPr>
+                <w:rFonts w:hint="default"/>
+                <w:lang w:val="en-US" w:eastAsia="zh-CN"/>
+              </w:rPr>
+              <w:t>内存</w:t>
+            </w:r>
+          </w:p>
+        </w:tc>
+        <w:tc>
+          <w:tcPr>
+            <w:tcW w:w="4261" w:type="dxa"/>
+            <w:noWrap w:val="0"/>
+            <w:vAlign w:val="top"/>
+          </w:tcPr>
+          <w:p>
+            <w:pPr>
+              <w:rPr>
+                <w:rFonts w:hint="default"/>
+                <w:lang w:val="en-US" w:eastAsia="zh-CN"/>
+              </w:rPr>
+            </w:pPr>
+            <w:r>
+              <w:rPr>
+                <w:rFonts w:hint="eastAsia"/>
+                <w:lang w:val="en-US" w:eastAsia="zh-CN"/>
+              </w:rPr>
+              <w:t>8</w:t>
+            </w:r>
+            <w:r>
+              <w:rPr>
+                <w:rFonts w:hint="default"/>
+                <w:lang w:val="en-US" w:eastAsia="zh-CN"/>
+              </w:rPr>
+              <w:t>GB</w:t>
+            </w:r>
+          </w:p>
+        </w:tc>
+      </w:tr>
+      <w:tr>
+        <w:tblPrEx>
+          <w:tblBorders>
+            <w:top w:val="single" w:color="auto" w:sz="4" w:space="0"/>
+            <w:left w:val="single" w:color="auto" w:sz="4" w:space="0"/>
+            <w:bottom w:val="single" w:color="auto" w:sz="4" w:space="0"/>
+            <w:right w:val="single" w:color="auto" w:sz="4" w:space="0"/>
+            <w:insideH w:val="single" w:color="auto" w:sz="4" w:space="0"/>
+            <w:insideV w:val="single" w:color="auto" w:sz="4" w:space="0"/>
+          </w:tblBorders>
+          <w:tblCellMar>
+            <w:top w:w="0" w:type="dxa"/>
+            <w:left w:w="108" w:type="dxa"/>
+            <w:bottom w:w="0" w:type="dxa"/>
+            <w:right w:w="108" w:type="dxa"/>
+          </w:tblCellMar>
+        </w:tblPrEx>
+        <w:tc>
+          <w:tcPr>
+            <w:tcW w:w="4261" w:type="dxa"/>
+            <w:noWrap w:val="0"/>
+            <w:vAlign w:val="top"/>
+          </w:tcPr>
+          <w:p>
+            <w:pPr>
+              <w:rPr>
+                <w:rFonts w:hint="default"/>
+                <w:lang w:val="en-US" w:eastAsia="zh-CN"/>
+              </w:rPr>
+            </w:pPr>
+            <w:r>
+              <w:rPr>
+                <w:rFonts w:hint="default"/>
+                <w:lang w:val="en-US" w:eastAsia="zh-CN"/>
+              </w:rPr>
+              <w:t>硬盘</w:t>
+            </w:r>
+          </w:p>
+        </w:tc>
+        <w:tc>
+          <w:tcPr>
+            <w:tcW w:w="4261" w:type="dxa"/>
+            <w:noWrap w:val="0"/>
+            <w:vAlign w:val="top"/>
+          </w:tcPr>
+          <w:p>
+            <w:pPr>
+              <w:rPr>
+                <w:rFonts w:hint="default"/>
+                <w:lang w:val="en-US" w:eastAsia="zh-CN"/>
+              </w:rPr>
+            </w:pPr>
+            <w:r>
+              <w:rPr>
+                <w:rFonts w:hint="default"/>
+                <w:lang w:val="en-US" w:eastAsia="zh-CN"/>
+              </w:rPr>
+              <w:t>13GB以上（空闲）</w:t>
+            </w:r>
+          </w:p>
+        </w:tc>
+      </w:tr>
+      <w:tr>
+        <w:tblPrEx>
+          <w:tblBorders>
+            <w:top w:val="single" w:color="auto" w:sz="4" w:space="0"/>
+            <w:left w:val="single" w:color="auto" w:sz="4" w:space="0"/>
+            <w:bottom w:val="single" w:color="auto" w:sz="4" w:space="0"/>
+            <w:right w:val="single" w:color="auto" w:sz="4" w:space="0"/>
+            <w:insideH w:val="single" w:color="auto" w:sz="4" w:space="0"/>
+            <w:insideV w:val="single" w:color="auto" w:sz="4" w:space="0"/>
+          </w:tblBorders>
+          <w:tblCellMar>
+            <w:top w:w="0" w:type="dxa"/>
+            <w:left w:w="108" w:type="dxa"/>
+            <w:bottom w:w="0" w:type="dxa"/>
+            <w:right w:w="108" w:type="dxa"/>
+          </w:tblCellMar>
+        </w:tblPrEx>
+        <w:tc>
+          <w:tcPr>
+            <w:tcW w:w="4261" w:type="dxa"/>
+            <w:noWrap w:val="0"/>
+            <w:vAlign w:val="top"/>
+          </w:tcPr>
+          <w:p>
+            <w:pPr>
+              <w:rPr>
+                <w:rFonts w:hint="default"/>
+                <w:lang w:val="en-US" w:eastAsia="zh-CN"/>
+              </w:rPr>
+            </w:pPr>
+            <w:r>
+              <w:rPr>
+                <w:rFonts w:hint="default"/>
+                <w:lang w:val="en-US" w:eastAsia="zh-CN"/>
+              </w:rPr>
+              <w:t>显卡</w:t>
+            </w:r>
+          </w:p>
+        </w:tc>
+        <w:tc>
+          <w:tcPr>
+            <w:tcW w:w="4261" w:type="dxa"/>
+            <w:noWrap w:val="0"/>
+            <w:vAlign w:val="top"/>
+          </w:tcPr>
+          <w:p>
+            <w:pPr>
+              <w:rPr>
+                <w:rFonts w:hint="default"/>
+                <w:lang w:val="en-US" w:eastAsia="zh-CN"/>
+              </w:rPr>
+            </w:pPr>
+            <w:r>
+              <w:rPr>
+                <w:rFonts w:hint="eastAsia"/>
+                <w:lang w:val="en-US" w:eastAsia="zh-CN"/>
+              </w:rPr>
+              <w:t>2</w:t>
+            </w:r>
+            <w:r>
+              <w:rPr>
+                <w:rFonts w:hint="default"/>
+                <w:lang w:val="en-US" w:eastAsia="zh-CN"/>
+              </w:rPr>
+              <w:t>0</w:t>
+            </w:r>
+            <w:r>
+              <w:rPr>
+                <w:rFonts w:hint="eastAsia"/>
+                <w:lang w:val="en-US" w:eastAsia="zh-CN"/>
+              </w:rPr>
+              <w:t>48</w:t>
+            </w:r>
+            <w:r>
+              <w:rPr>
+                <w:rFonts w:hint="default"/>
+                <w:lang w:val="en-US" w:eastAsia="zh-CN"/>
+              </w:rPr>
+              <w:t>MB显存</w:t>
+            </w:r>
+            <w:r>
+              <w:rPr>
+                <w:rFonts w:hint="eastAsia"/>
+                <w:lang w:val="en-US" w:eastAsia="zh-CN"/>
+              </w:rPr>
+              <w:t>或以上</w:t>
+            </w:r>
+          </w:p>
+        </w:tc>
+      </w:tr>
+      <w:tr>
+        <w:tblPrEx>
+          <w:tblBorders>
+            <w:top w:val="single" w:color="auto" w:sz="4" w:space="0"/>
+            <w:left w:val="single" w:color="auto" w:sz="4" w:space="0"/>
+            <w:bottom w:val="single" w:color="auto" w:sz="4" w:space="0"/>
+            <w:right w:val="single" w:color="auto" w:sz="4" w:space="0"/>
+            <w:insideH w:val="single" w:color="auto" w:sz="4" w:space="0"/>
+            <w:insideV w:val="single" w:color="auto" w:sz="4" w:space="0"/>
+          </w:tblBorders>
+          <w:tblCellMar>
+            <w:top w:w="0" w:type="dxa"/>
+            <w:left w:w="108" w:type="dxa"/>
+            <w:bottom w:w="0" w:type="dxa"/>
+            <w:right w:w="108" w:type="dxa"/>
+          </w:tblCellMar>
+        </w:tblPrEx>
+        <w:tc>
+          <w:tcPr>
+            <w:tcW w:w="4261" w:type="dxa"/>
+            <w:noWrap w:val="0"/>
+            <w:vAlign w:val="top"/>
+          </w:tcPr>
+          <w:p>
+            <w:pPr>
+              <w:rPr>
+                <w:rFonts w:hint="default"/>
+                <w:lang w:val="en-US" w:eastAsia="zh-CN"/>
+              </w:rPr>
+            </w:pPr>
+            <w:r>
+              <w:rPr>
+                <w:rFonts w:hint="default"/>
+                <w:lang w:val="en-US" w:eastAsia="zh-CN"/>
+              </w:rPr>
+              <w:t>操作系统</w:t>
+            </w:r>
+          </w:p>
+        </w:tc>
+        <w:tc>
+          <w:tcPr>
+            <w:tcW w:w="4261" w:type="dxa"/>
+            <w:noWrap w:val="0"/>
+            <w:vAlign w:val="top"/>
+          </w:tcPr>
+          <w:p>
+            <w:pPr>
+              <w:rPr>
+                <w:rFonts w:hint="default"/>
+                <w:lang w:val="en-US" w:eastAsia="zh-CN"/>
+              </w:rPr>
+            </w:pPr>
+            <w:r>
+              <w:rPr>
+                <w:rFonts w:hint="default"/>
+                <w:lang w:val="en-US" w:eastAsia="zh-CN"/>
+              </w:rPr>
+              <w:t>Windows 7 64bit</w:t>
+            </w:r>
+            <w:r>
+              <w:rPr>
+                <w:rFonts w:hint="eastAsia"/>
+                <w:lang w:val="en-US" w:eastAsia="zh-CN"/>
+              </w:rPr>
+              <w:t>及以上</w:t>
+            </w:r>
+          </w:p>
+        </w:tc>
+      </w:tr>
+      <w:tr>
+        <w:tblPrEx>
+          <w:tblBorders>
+            <w:top w:val="single" w:color="auto" w:sz="4" w:space="0"/>
+            <w:left w:val="single" w:color="auto" w:sz="4" w:space="0"/>
+            <w:bottom w:val="single" w:color="auto" w:sz="4" w:space="0"/>
+            <w:right w:val="single" w:color="auto" w:sz="4" w:space="0"/>
+            <w:insideH w:val="single" w:color="auto" w:sz="4" w:space="0"/>
+            <w:insideV w:val="single" w:color="auto" w:sz="4" w:space="0"/>
+          </w:tblBorders>
+          <w:tblCellMar>
+            <w:top w:w="0" w:type="dxa"/>
+            <w:left w:w="108" w:type="dxa"/>
+            <w:bottom w:w="0" w:type="dxa"/>
+            <w:right w:w="108" w:type="dxa"/>
+          </w:tblCellMar>
+        </w:tblPrEx>
+        <w:tc>
+          <w:tcPr>
+            <w:tcW w:w="4261" w:type="dxa"/>
+            <w:noWrap w:val="0"/>
+            <w:vAlign w:val="top"/>
+          </w:tcPr>
+          <w:p>
+            <w:pPr>
+              <w:rPr>
+                <w:rFonts w:hint="default"/>
+                <w:lang w:val="en-US" w:eastAsia="zh-CN"/>
+              </w:rPr>
+            </w:pPr>
+            <w:r>
+              <w:rPr>
+                <w:rFonts w:hint="default"/>
+                <w:lang w:val="en-US" w:eastAsia="zh-CN"/>
+              </w:rPr>
+              <w:t>驱动程序</w:t>
+            </w:r>
+          </w:p>
+        </w:tc>
+        <w:tc>
+          <w:tcPr>
+            <w:tcW w:w="4261" w:type="dxa"/>
+            <w:noWrap w:val="0"/>
+            <w:vAlign w:val="top"/>
+          </w:tcPr>
+          <w:p>
+            <w:pPr>
+              <w:rPr>
+                <w:rFonts w:hint="default"/>
+                <w:lang w:val="en-US" w:eastAsia="zh-CN"/>
+              </w:rPr>
+            </w:pPr>
+            <w:r>
+              <w:rPr>
+                <w:rFonts w:hint="default"/>
+                <w:lang w:val="en-US" w:eastAsia="zh-CN"/>
+              </w:rPr>
+              <w:t>DirectX 9.0c</w:t>
+            </w:r>
+          </w:p>
+        </w:tc>
+      </w:tr>
+    </w:tbl>
+    <w:p>
+      <w:pPr>
+        <w:rPr>
+          <w:rFonts w:hint="default"/>
+          <w:lang w:val="en-US" w:eastAsia="zh-CN"/>
+        </w:rPr>
+      </w:pPr>
+    </w:p>
     <w:p/>
     <w:p>
       <w:pPr>
@@ -5398,7 +6576,7 @@
                     </pic:cNvPicPr>
                   </pic:nvPicPr>
                   <pic:blipFill>
-                    <a:blip r:embed="rId7">
+                    <a:blip r:embed="rId8">
                       <a:extLst>
                         <a:ext uri="{28A0092B-C50C-407E-A947-70E740481C1C}">
                           <a14:useLocalDpi xmlns:a14="http://schemas.microsoft.com/office/drawing/2010/main" val="0"/>
@@ -5504,7 +6682,7 @@
                     </pic:cNvPicPr>
                   </pic:nvPicPr>
                   <pic:blipFill>
-                    <a:blip r:embed="rId7">
+                    <a:blip r:embed="rId8">
                       <a:extLst>
                         <a:ext uri="{28A0092B-C50C-407E-A947-70E740481C1C}">
                           <a14:useLocalDpi xmlns:a14="http://schemas.microsoft.com/office/drawing/2010/main" val="0"/>
@@ -7249,14 +8427,6 @@
       </w:tr>
       <w:tr>
         <w:tblPrEx>
-          <w:tblBorders>
-            <w:top w:val="single" w:color="auto" w:sz="4" w:space="0"/>
-            <w:left w:val="single" w:color="auto" w:sz="4" w:space="0"/>
-            <w:bottom w:val="single" w:color="auto" w:sz="4" w:space="0"/>
-            <w:right w:val="single" w:color="auto" w:sz="4" w:space="0"/>
-            <w:insideH w:val="single" w:color="auto" w:sz="4" w:space="0"/>
-            <w:insideV w:val="single" w:color="auto" w:sz="4" w:space="0"/>
-          </w:tblBorders>
           <w:tblCellMar>
             <w:top w:w="0" w:type="dxa"/>
             <w:left w:w="108" w:type="dxa"/>
@@ -7579,14 +8749,6 @@
       </w:tr>
       <w:tr>
         <w:tblPrEx>
-          <w:tblBorders>
-            <w:top w:val="single" w:color="auto" w:sz="4" w:space="0"/>
-            <w:left w:val="single" w:color="auto" w:sz="4" w:space="0"/>
-            <w:bottom w:val="single" w:color="auto" w:sz="4" w:space="0"/>
-            <w:right w:val="single" w:color="auto" w:sz="4" w:space="0"/>
-            <w:insideH w:val="single" w:color="auto" w:sz="4" w:space="0"/>
-            <w:insideV w:val="single" w:color="auto" w:sz="4" w:space="0"/>
-          </w:tblBorders>
           <w:tblCellMar>
             <w:top w:w="0" w:type="dxa"/>
             <w:left w:w="108" w:type="dxa"/>
@@ -8036,7 +9198,7 @@
                     </pic:cNvPicPr>
                   </pic:nvPicPr>
                   <pic:blipFill>
-                    <a:blip r:embed="rId8" cstate="print">
+                    <a:blip r:embed="rId9" cstate="print">
                       <a:extLst>
                         <a:ext uri="{28A0092B-C50C-407E-A947-70E740481C1C}">
                           <a14:useLocalDpi xmlns:a14="http://schemas.microsoft.com/office/drawing/2010/main" val="0"/>
@@ -8321,7 +9483,7 @@
                     </pic:cNvPicPr>
                   </pic:nvPicPr>
                   <pic:blipFill>
-                    <a:blip r:embed="rId9">
+                    <a:blip r:embed="rId10">
                       <a:extLst>
                         <a:ext uri="{28A0092B-C50C-407E-A947-70E740481C1C}">
                           <a14:useLocalDpi xmlns:a14="http://schemas.microsoft.com/office/drawing/2010/main" val="0"/>
@@ -8386,7 +9548,7 @@
                     </pic:cNvPicPr>
                   </pic:nvPicPr>
                   <pic:blipFill>
-                    <a:blip r:embed="rId10" cstate="print">
+                    <a:blip r:embed="rId11" cstate="print">
                       <a:extLst>
                         <a:ext uri="{28A0092B-C50C-407E-A947-70E740481C1C}">
                           <a14:useLocalDpi xmlns:a14="http://schemas.microsoft.com/office/drawing/2010/main" val="0"/>

</xml_diff>

<commit_message>
update at December 05, 2021.
</commit_message>
<xml_diff>
--- a/吴远标软件文档写作.docx
+++ b/吴远标软件文档写作.docx
@@ -3463,7 +3463,7 @@
           <w:rFonts w:hint="eastAsia"/>
           <w:lang w:val="en-US" w:eastAsia="zh-CN"/>
         </w:rPr>
-        <w:t>药品使用（使用后销毁）</w:t>
+        <w:t>药品使用（使用后药品不再卖出）</w:t>
       </w:r>
     </w:p>
     <w:p>
@@ -3480,6 +3480,77 @@
         </w:rPr>
         <w:t>药品查询 查询药品的各种信息</w:t>
       </w:r>
+    </w:p>
+    <w:p>
+      <w:pPr>
+        <w:rPr>
+          <w:rFonts w:hint="eastAsia"/>
+          <w:lang w:val="en-US" w:eastAsia="zh-CN"/>
+        </w:rPr>
+      </w:pPr>
+      <w:r>
+        <w:rPr>
+          <w:rFonts w:hint="eastAsia"/>
+          <w:lang w:val="en-US" w:eastAsia="zh-CN"/>
+        </w:rPr>
+        <w:drawing>
+          <wp:inline distT="0" distB="0" distL="114300" distR="114300">
+            <wp:extent cx="5272405" cy="3498850"/>
+            <wp:effectExtent l="0" t="0" r="4445" b="6350"/>
+            <wp:docPr id="10" name="图片 2"/>
+            <wp:cNvGraphicFramePr>
+              <a:graphicFrameLocks xmlns:a="http://schemas.openxmlformats.org/drawingml/2006/main" noChangeAspect="1"/>
+            </wp:cNvGraphicFramePr>
+            <a:graphic xmlns:a="http://schemas.openxmlformats.org/drawingml/2006/main">
+              <a:graphicData uri="http://schemas.openxmlformats.org/drawingml/2006/picture">
+                <pic:pic xmlns:pic="http://schemas.openxmlformats.org/drawingml/2006/picture">
+                  <pic:nvPicPr>
+                    <pic:cNvPr id="10" name="图片 2"/>
+                    <pic:cNvPicPr>
+                      <a:picLocks noChangeAspect="1"/>
+                    </pic:cNvPicPr>
+                  </pic:nvPicPr>
+                  <pic:blipFill>
+                    <a:blip r:embed="rId7"/>
+                    <a:stretch>
+                      <a:fillRect/>
+                    </a:stretch>
+                  </pic:blipFill>
+                  <pic:spPr>
+                    <a:xfrm>
+                      <a:off x="0" y="0"/>
+                      <a:ext cx="5272405" cy="3498850"/>
+                    </a:xfrm>
+                    <a:prstGeom prst="rect">
+                      <a:avLst/>
+                    </a:prstGeom>
+                    <a:noFill/>
+                    <a:ln>
+                      <a:noFill/>
+                    </a:ln>
+                  </pic:spPr>
+                </pic:pic>
+              </a:graphicData>
+            </a:graphic>
+          </wp:inline>
+        </w:drawing>
+      </w:r>
+    </w:p>
+    <w:p>
+      <w:pPr>
+        <w:rPr>
+          <w:rFonts w:hint="eastAsia"/>
+          <w:lang w:val="en-US" w:eastAsia="zh-CN"/>
+        </w:rPr>
+      </w:pPr>
+    </w:p>
+    <w:p>
+      <w:pPr>
+        <w:rPr>
+          <w:rFonts w:hint="eastAsia"/>
+          <w:lang w:val="en-US" w:eastAsia="zh-CN"/>
+        </w:rPr>
+      </w:pPr>
     </w:p>
     <w:p>
       <w:pPr>
@@ -3511,7 +3582,7 @@
                     </pic:cNvPicPr>
                   </pic:nvPicPr>
                   <pic:blipFill>
-                    <a:blip r:embed="rId7"/>
+                    <a:blip r:embed="rId8"/>
                     <a:stretch>
                       <a:fillRect/>
                     </a:stretch>
@@ -3535,8 +3606,6 @@
           </wp:inline>
         </w:drawing>
       </w:r>
-      <w:bookmarkStart w:id="24" w:name="_GoBack"/>
-      <w:bookmarkEnd w:id="24"/>
     </w:p>
     <w:p>
       <w:pPr>
@@ -3718,9 +3787,10 @@
           <w:p>
             <w:pPr>
               <w:rPr>
-                <w:rFonts w:ascii="Times New Roman" w:hAnsi="Times New Roman" w:eastAsia="宋体" w:cs="Times New Roman"/>
-                <w:sz w:val="18"/>
-                <w:szCs w:val="24"/>
+                <w:rFonts w:hint="eastAsia" w:ascii="Times New Roman" w:hAnsi="Times New Roman" w:eastAsia="宋体" w:cs="Times New Roman"/>
+                <w:sz w:val="18"/>
+                <w:szCs w:val="24"/>
+                <w:lang w:val="en-US" w:eastAsia="zh-CN"/>
               </w:rPr>
             </w:pPr>
             <w:r>
@@ -3730,7 +3800,7 @@
                 <w:szCs w:val="24"/>
                 <w:lang w:val="en-US" w:eastAsia="zh-CN"/>
               </w:rPr>
-              <w:t>Inter(R) Core(TM) i</w:t>
+              <w:t>CPU Inter(R) Core(TM) i</w:t>
             </w:r>
             <w:r>
               <w:rPr>
@@ -3785,6 +3855,43 @@
                 <w:lang w:val="en-US" w:eastAsia="zh-CN"/>
               </w:rPr>
               <w:t>0GHz</w:t>
+            </w:r>
+            <w:r>
+              <w:rPr>
+                <w:rFonts w:hint="eastAsia" w:ascii="Times New Roman" w:hAnsi="Times New Roman" w:eastAsia="宋体" w:cs="Times New Roman"/>
+                <w:sz w:val="18"/>
+                <w:szCs w:val="24"/>
+                <w:lang w:val="en-US" w:eastAsia="zh-CN"/>
+              </w:rPr>
+              <w:t xml:space="preserve"> 硬盘 13GB以上（空闲）内存 8GB 操作系统</w:t>
+            </w:r>
+          </w:p>
+          <w:p>
+            <w:pPr>
+              <w:rPr>
+                <w:rFonts w:hint="default" w:ascii="Times New Roman" w:hAnsi="Times New Roman" w:eastAsia="宋体" w:cs="Times New Roman"/>
+                <w:sz w:val="18"/>
+                <w:szCs w:val="24"/>
+                <w:lang w:val="en-US" w:eastAsia="zh-CN"/>
+              </w:rPr>
+            </w:pPr>
+            <w:r>
+              <w:rPr>
+                <w:rFonts w:hint="default" w:ascii="Times New Roman" w:hAnsi="Times New Roman" w:eastAsia="宋体" w:cs="Times New Roman"/>
+                <w:sz w:val="18"/>
+                <w:szCs w:val="24"/>
+                <w:lang w:val="en-US" w:eastAsia="zh-CN"/>
+              </w:rPr>
+              <w:t>Windows 7 64bit及以上</w:t>
+            </w:r>
+            <w:r>
+              <w:rPr>
+                <w:rFonts w:hint="eastAsia" w:ascii="Times New Roman" w:hAnsi="Times New Roman" w:eastAsia="宋体" w:cs="Times New Roman"/>
+                <w:sz w:val="18"/>
+                <w:szCs w:val="24"/>
+                <w:lang w:val="en-US" w:eastAsia="zh-CN"/>
+              </w:rPr>
+              <w:t xml:space="preserve"> 显卡 2048MB显存或以上</w:t>
             </w:r>
           </w:p>
         </w:tc>
@@ -3806,9 +3913,18 @@
             <w:r>
               <w:rPr>
                 <w:rFonts w:hint="eastAsia"/>
+                <w:sz w:val="18"/>
+                <w:szCs w:val="18"/>
                 <w:lang w:val="en-US" w:eastAsia="zh-CN"/>
               </w:rPr>
-              <w:t>Inter(R) Core(TM) i3-4160 CPU@ 3.60GHz</w:t>
+              <w:t>CPU Inter(R) Core(TM) i3-4160 CPU@ 3.60GHz</w:t>
+            </w:r>
+            <w:r>
+              <w:rPr>
+                <w:rFonts w:hint="eastAsia"/>
+                <w:lang w:val="en-US" w:eastAsia="zh-CN"/>
+              </w:rPr>
+              <w:t xml:space="preserve"> 硬盘 13GB以上（空闲）内存4GB 操作系统Windows 7 64bit及以上显卡 1024MB显存 </w:t>
             </w:r>
           </w:p>
         </w:tc>
@@ -3859,11 +3975,23 @@
           <w:p>
             <w:pPr>
               <w:rPr>
-                <w:rFonts w:ascii="Times New Roman" w:hAnsi="Times New Roman" w:eastAsia="宋体" w:cs="Times New Roman"/>
-                <w:sz w:val="18"/>
-                <w:szCs w:val="24"/>
-              </w:rPr>
-            </w:pPr>
+                <w:rFonts w:hint="default" w:ascii="Times New Roman" w:hAnsi="Times New Roman" w:eastAsia="宋体" w:cs="Times New Roman"/>
+                <w:sz w:val="18"/>
+                <w:szCs w:val="24"/>
+                <w:lang w:val="en-US" w:eastAsia="zh-CN"/>
+              </w:rPr>
+            </w:pPr>
+            <w:r>
+              <w:rPr>
+                <w:rFonts w:hint="eastAsia" w:ascii="Times New Roman" w:hAnsi="Times New Roman" w:eastAsia="宋体" w:cs="Times New Roman"/>
+                <w:sz w:val="18"/>
+                <w:szCs w:val="24"/>
+                <w:lang w:val="en-US" w:eastAsia="zh-CN"/>
+              </w:rPr>
+              <w:t>RemixIDE,Geth,Go,Ethereum</w:t>
+            </w:r>
+            <w:bookmarkStart w:id="24" w:name="_GoBack"/>
+            <w:bookmarkEnd w:id="24"/>
           </w:p>
         </w:tc>
         <w:tc>
@@ -3950,1000 +4078,6 @@
         </w:tc>
       </w:tr>
     </w:tbl>
-    <w:p>
-      <w:pPr>
-        <w:rPr>
-          <w:rFonts w:hint="default"/>
-          <w:lang w:val="en-US" w:eastAsia="zh-CN"/>
-        </w:rPr>
-      </w:pPr>
-    </w:p>
-    <w:tbl>
-      <w:tblPr>
-        <w:tblStyle w:val="17"/>
-        <w:tblW w:w="0" w:type="auto"/>
-        <w:tblInd w:w="0" w:type="dxa"/>
-        <w:tblBorders>
-          <w:top w:val="single" w:color="auto" w:sz="4" w:space="0"/>
-          <w:left w:val="single" w:color="auto" w:sz="4" w:space="0"/>
-          <w:bottom w:val="single" w:color="auto" w:sz="4" w:space="0"/>
-          <w:right w:val="single" w:color="auto" w:sz="4" w:space="0"/>
-          <w:insideH w:val="single" w:color="auto" w:sz="4" w:space="0"/>
-          <w:insideV w:val="single" w:color="auto" w:sz="4" w:space="0"/>
-        </w:tblBorders>
-        <w:tblLayout w:type="autofit"/>
-        <w:tblCellMar>
-          <w:top w:w="0" w:type="dxa"/>
-          <w:left w:w="108" w:type="dxa"/>
-          <w:bottom w:w="0" w:type="dxa"/>
-          <w:right w:w="108" w:type="dxa"/>
-        </w:tblCellMar>
-      </w:tblPr>
-      <w:tblGrid>
-        <w:gridCol w:w="4261"/>
-        <w:gridCol w:w="4261"/>
-      </w:tblGrid>
-      <w:tr>
-        <w:tblPrEx>
-          <w:tblBorders>
-            <w:top w:val="single" w:color="auto" w:sz="4" w:space="0"/>
-            <w:left w:val="single" w:color="auto" w:sz="4" w:space="0"/>
-            <w:bottom w:val="single" w:color="auto" w:sz="4" w:space="0"/>
-            <w:right w:val="single" w:color="auto" w:sz="4" w:space="0"/>
-            <w:insideH w:val="single" w:color="auto" w:sz="4" w:space="0"/>
-            <w:insideV w:val="single" w:color="auto" w:sz="4" w:space="0"/>
-          </w:tblBorders>
-          <w:tblCellMar>
-            <w:top w:w="0" w:type="dxa"/>
-            <w:left w:w="108" w:type="dxa"/>
-            <w:bottom w:w="0" w:type="dxa"/>
-            <w:right w:w="108" w:type="dxa"/>
-          </w:tblCellMar>
-        </w:tblPrEx>
-        <w:tc>
-          <w:tcPr>
-            <w:tcW w:w="4261" w:type="dxa"/>
-            <w:noWrap w:val="0"/>
-            <w:vAlign w:val="top"/>
-          </w:tcPr>
-          <w:p>
-            <w:pPr>
-              <w:rPr>
-                <w:rFonts w:hint="default"/>
-                <w:lang w:val="en-US" w:eastAsia="zh-CN"/>
-              </w:rPr>
-            </w:pPr>
-            <w:r>
-              <w:rPr>
-                <w:rFonts w:hint="eastAsia"/>
-                <w:lang w:val="en-US" w:eastAsia="zh-CN"/>
-              </w:rPr>
-              <w:t>项目</w:t>
-            </w:r>
-          </w:p>
-        </w:tc>
-        <w:tc>
-          <w:tcPr>
-            <w:tcW w:w="4261" w:type="dxa"/>
-            <w:noWrap w:val="0"/>
-            <w:vAlign w:val="top"/>
-          </w:tcPr>
-          <w:p>
-            <w:pPr>
-              <w:rPr>
-                <w:rFonts w:hint="default"/>
-                <w:lang w:val="en-US" w:eastAsia="zh-CN"/>
-              </w:rPr>
-            </w:pPr>
-            <w:r>
-              <w:rPr>
-                <w:rFonts w:hint="eastAsia"/>
-                <w:lang w:val="en-US" w:eastAsia="zh-CN"/>
-              </w:rPr>
-              <w:t>最低配置</w:t>
-            </w:r>
-          </w:p>
-        </w:tc>
-      </w:tr>
-      <w:tr>
-        <w:tblPrEx>
-          <w:tblBorders>
-            <w:top w:val="single" w:color="auto" w:sz="4" w:space="0"/>
-            <w:left w:val="single" w:color="auto" w:sz="4" w:space="0"/>
-            <w:bottom w:val="single" w:color="auto" w:sz="4" w:space="0"/>
-            <w:right w:val="single" w:color="auto" w:sz="4" w:space="0"/>
-            <w:insideH w:val="single" w:color="auto" w:sz="4" w:space="0"/>
-            <w:insideV w:val="single" w:color="auto" w:sz="4" w:space="0"/>
-          </w:tblBorders>
-          <w:tblCellMar>
-            <w:top w:w="0" w:type="dxa"/>
-            <w:left w:w="108" w:type="dxa"/>
-            <w:bottom w:w="0" w:type="dxa"/>
-            <w:right w:w="108" w:type="dxa"/>
-          </w:tblCellMar>
-        </w:tblPrEx>
-        <w:tc>
-          <w:tcPr>
-            <w:tcW w:w="4261" w:type="dxa"/>
-            <w:noWrap w:val="0"/>
-            <w:vAlign w:val="top"/>
-          </w:tcPr>
-          <w:p>
-            <w:pPr>
-              <w:rPr>
-                <w:rFonts w:hint="default"/>
-                <w:lang w:val="en-US" w:eastAsia="zh-CN"/>
-              </w:rPr>
-            </w:pPr>
-            <w:r>
-              <w:rPr>
-                <w:rFonts w:hint="eastAsia"/>
-                <w:lang w:val="en-US" w:eastAsia="zh-CN"/>
-              </w:rPr>
-              <w:t>CPU</w:t>
-            </w:r>
-          </w:p>
-        </w:tc>
-        <w:tc>
-          <w:tcPr>
-            <w:tcW w:w="4261" w:type="dxa"/>
-            <w:noWrap w:val="0"/>
-            <w:vAlign w:val="top"/>
-          </w:tcPr>
-          <w:p>
-            <w:pPr>
-              <w:rPr>
-                <w:rFonts w:hint="default"/>
-                <w:lang w:val="en-US" w:eastAsia="zh-CN"/>
-              </w:rPr>
-            </w:pPr>
-            <w:r>
-              <w:rPr>
-                <w:rFonts w:hint="eastAsia"/>
-                <w:lang w:val="en-US" w:eastAsia="zh-CN"/>
-              </w:rPr>
-              <w:t>Inter(R) Core(TM) i3-4160 CPU@ 3.60GHz</w:t>
-            </w:r>
-          </w:p>
-        </w:tc>
-      </w:tr>
-      <w:tr>
-        <w:tblPrEx>
-          <w:tblBorders>
-            <w:top w:val="single" w:color="auto" w:sz="4" w:space="0"/>
-            <w:left w:val="single" w:color="auto" w:sz="4" w:space="0"/>
-            <w:bottom w:val="single" w:color="auto" w:sz="4" w:space="0"/>
-            <w:right w:val="single" w:color="auto" w:sz="4" w:space="0"/>
-            <w:insideH w:val="single" w:color="auto" w:sz="4" w:space="0"/>
-            <w:insideV w:val="single" w:color="auto" w:sz="4" w:space="0"/>
-          </w:tblBorders>
-          <w:tblCellMar>
-            <w:top w:w="0" w:type="dxa"/>
-            <w:left w:w="108" w:type="dxa"/>
-            <w:bottom w:w="0" w:type="dxa"/>
-            <w:right w:w="108" w:type="dxa"/>
-          </w:tblCellMar>
-        </w:tblPrEx>
-        <w:tc>
-          <w:tcPr>
-            <w:tcW w:w="4261" w:type="dxa"/>
-            <w:noWrap w:val="0"/>
-            <w:vAlign w:val="top"/>
-          </w:tcPr>
-          <w:p>
-            <w:pPr>
-              <w:rPr>
-                <w:rFonts w:hint="default"/>
-                <w:lang w:val="en-US" w:eastAsia="zh-CN"/>
-              </w:rPr>
-            </w:pPr>
-            <w:r>
-              <w:rPr>
-                <w:rFonts w:hint="eastAsia"/>
-                <w:lang w:val="en-US" w:eastAsia="zh-CN"/>
-              </w:rPr>
-              <w:t>内存</w:t>
-            </w:r>
-          </w:p>
-        </w:tc>
-        <w:tc>
-          <w:tcPr>
-            <w:tcW w:w="4261" w:type="dxa"/>
-            <w:noWrap w:val="0"/>
-            <w:vAlign w:val="top"/>
-          </w:tcPr>
-          <w:p>
-            <w:pPr>
-              <w:rPr>
-                <w:rFonts w:hint="default"/>
-                <w:lang w:val="en-US" w:eastAsia="zh-CN"/>
-              </w:rPr>
-            </w:pPr>
-            <w:r>
-              <w:rPr>
-                <w:rFonts w:hint="eastAsia"/>
-                <w:lang w:val="en-US" w:eastAsia="zh-CN"/>
-              </w:rPr>
-              <w:t>4GB</w:t>
-            </w:r>
-          </w:p>
-        </w:tc>
-      </w:tr>
-      <w:tr>
-        <w:tblPrEx>
-          <w:tblBorders>
-            <w:top w:val="single" w:color="auto" w:sz="4" w:space="0"/>
-            <w:left w:val="single" w:color="auto" w:sz="4" w:space="0"/>
-            <w:bottom w:val="single" w:color="auto" w:sz="4" w:space="0"/>
-            <w:right w:val="single" w:color="auto" w:sz="4" w:space="0"/>
-            <w:insideH w:val="single" w:color="auto" w:sz="4" w:space="0"/>
-            <w:insideV w:val="single" w:color="auto" w:sz="4" w:space="0"/>
-          </w:tblBorders>
-          <w:tblCellMar>
-            <w:top w:w="0" w:type="dxa"/>
-            <w:left w:w="108" w:type="dxa"/>
-            <w:bottom w:w="0" w:type="dxa"/>
-            <w:right w:w="108" w:type="dxa"/>
-          </w:tblCellMar>
-        </w:tblPrEx>
-        <w:tc>
-          <w:tcPr>
-            <w:tcW w:w="4261" w:type="dxa"/>
-            <w:noWrap w:val="0"/>
-            <w:vAlign w:val="top"/>
-          </w:tcPr>
-          <w:p>
-            <w:pPr>
-              <w:rPr>
-                <w:rFonts w:hint="default"/>
-                <w:lang w:val="en-US" w:eastAsia="zh-CN"/>
-              </w:rPr>
-            </w:pPr>
-            <w:r>
-              <w:rPr>
-                <w:rFonts w:hint="eastAsia"/>
-                <w:lang w:val="en-US" w:eastAsia="zh-CN"/>
-              </w:rPr>
-              <w:t>硬盘</w:t>
-            </w:r>
-          </w:p>
-        </w:tc>
-        <w:tc>
-          <w:tcPr>
-            <w:tcW w:w="4261" w:type="dxa"/>
-            <w:noWrap w:val="0"/>
-            <w:vAlign w:val="top"/>
-          </w:tcPr>
-          <w:p>
-            <w:pPr>
-              <w:rPr>
-                <w:rFonts w:hint="default"/>
-                <w:lang w:val="en-US" w:eastAsia="zh-CN"/>
-              </w:rPr>
-            </w:pPr>
-            <w:r>
-              <w:rPr>
-                <w:rFonts w:hint="eastAsia"/>
-                <w:lang w:val="en-US" w:eastAsia="zh-CN"/>
-              </w:rPr>
-              <w:t>13GB以上（空闲）</w:t>
-            </w:r>
-          </w:p>
-        </w:tc>
-      </w:tr>
-      <w:tr>
-        <w:tblPrEx>
-          <w:tblBorders>
-            <w:top w:val="single" w:color="auto" w:sz="4" w:space="0"/>
-            <w:left w:val="single" w:color="auto" w:sz="4" w:space="0"/>
-            <w:bottom w:val="single" w:color="auto" w:sz="4" w:space="0"/>
-            <w:right w:val="single" w:color="auto" w:sz="4" w:space="0"/>
-            <w:insideH w:val="single" w:color="auto" w:sz="4" w:space="0"/>
-            <w:insideV w:val="single" w:color="auto" w:sz="4" w:space="0"/>
-          </w:tblBorders>
-          <w:tblCellMar>
-            <w:top w:w="0" w:type="dxa"/>
-            <w:left w:w="108" w:type="dxa"/>
-            <w:bottom w:w="0" w:type="dxa"/>
-            <w:right w:w="108" w:type="dxa"/>
-          </w:tblCellMar>
-        </w:tblPrEx>
-        <w:tc>
-          <w:tcPr>
-            <w:tcW w:w="4261" w:type="dxa"/>
-            <w:noWrap w:val="0"/>
-            <w:vAlign w:val="top"/>
-          </w:tcPr>
-          <w:p>
-            <w:pPr>
-              <w:rPr>
-                <w:rFonts w:hint="default"/>
-                <w:lang w:val="en-US" w:eastAsia="zh-CN"/>
-              </w:rPr>
-            </w:pPr>
-            <w:r>
-              <w:rPr>
-                <w:rFonts w:hint="eastAsia"/>
-                <w:lang w:val="en-US" w:eastAsia="zh-CN"/>
-              </w:rPr>
-              <w:t>显卡</w:t>
-            </w:r>
-          </w:p>
-        </w:tc>
-        <w:tc>
-          <w:tcPr>
-            <w:tcW w:w="4261" w:type="dxa"/>
-            <w:noWrap w:val="0"/>
-            <w:vAlign w:val="top"/>
-          </w:tcPr>
-          <w:p>
-            <w:pPr>
-              <w:rPr>
-                <w:rFonts w:hint="default"/>
-                <w:lang w:val="en-US" w:eastAsia="zh-CN"/>
-              </w:rPr>
-            </w:pPr>
-            <w:r>
-              <w:rPr>
-                <w:rFonts w:hint="eastAsia"/>
-                <w:lang w:val="en-US" w:eastAsia="zh-CN"/>
-              </w:rPr>
-              <w:t>1024MB显存</w:t>
-            </w:r>
-          </w:p>
-        </w:tc>
-      </w:tr>
-      <w:tr>
-        <w:tblPrEx>
-          <w:tblBorders>
-            <w:top w:val="single" w:color="auto" w:sz="4" w:space="0"/>
-            <w:left w:val="single" w:color="auto" w:sz="4" w:space="0"/>
-            <w:bottom w:val="single" w:color="auto" w:sz="4" w:space="0"/>
-            <w:right w:val="single" w:color="auto" w:sz="4" w:space="0"/>
-            <w:insideH w:val="single" w:color="auto" w:sz="4" w:space="0"/>
-            <w:insideV w:val="single" w:color="auto" w:sz="4" w:space="0"/>
-          </w:tblBorders>
-          <w:tblCellMar>
-            <w:top w:w="0" w:type="dxa"/>
-            <w:left w:w="108" w:type="dxa"/>
-            <w:bottom w:w="0" w:type="dxa"/>
-            <w:right w:w="108" w:type="dxa"/>
-          </w:tblCellMar>
-        </w:tblPrEx>
-        <w:tc>
-          <w:tcPr>
-            <w:tcW w:w="4261" w:type="dxa"/>
-            <w:noWrap w:val="0"/>
-            <w:vAlign w:val="top"/>
-          </w:tcPr>
-          <w:p>
-            <w:pPr>
-              <w:rPr>
-                <w:rFonts w:hint="default"/>
-                <w:lang w:val="en-US" w:eastAsia="zh-CN"/>
-              </w:rPr>
-            </w:pPr>
-            <w:r>
-              <w:rPr>
-                <w:rFonts w:hint="eastAsia"/>
-                <w:lang w:val="en-US" w:eastAsia="zh-CN"/>
-              </w:rPr>
-              <w:t>操作系统</w:t>
-            </w:r>
-          </w:p>
-        </w:tc>
-        <w:tc>
-          <w:tcPr>
-            <w:tcW w:w="4261" w:type="dxa"/>
-            <w:noWrap w:val="0"/>
-            <w:vAlign w:val="top"/>
-          </w:tcPr>
-          <w:p>
-            <w:pPr>
-              <w:rPr>
-                <w:rFonts w:hint="default"/>
-                <w:lang w:val="en-US" w:eastAsia="zh-CN"/>
-              </w:rPr>
-            </w:pPr>
-            <w:r>
-              <w:rPr>
-                <w:rFonts w:hint="eastAsia"/>
-                <w:lang w:val="en-US" w:eastAsia="zh-CN"/>
-              </w:rPr>
-              <w:t>Windows 7 64bit</w:t>
-            </w:r>
-          </w:p>
-        </w:tc>
-      </w:tr>
-      <w:tr>
-        <w:tblPrEx>
-          <w:tblBorders>
-            <w:top w:val="single" w:color="auto" w:sz="4" w:space="0"/>
-            <w:left w:val="single" w:color="auto" w:sz="4" w:space="0"/>
-            <w:bottom w:val="single" w:color="auto" w:sz="4" w:space="0"/>
-            <w:right w:val="single" w:color="auto" w:sz="4" w:space="0"/>
-            <w:insideH w:val="single" w:color="auto" w:sz="4" w:space="0"/>
-            <w:insideV w:val="single" w:color="auto" w:sz="4" w:space="0"/>
-          </w:tblBorders>
-          <w:tblCellMar>
-            <w:top w:w="0" w:type="dxa"/>
-            <w:left w:w="108" w:type="dxa"/>
-            <w:bottom w:w="0" w:type="dxa"/>
-            <w:right w:w="108" w:type="dxa"/>
-          </w:tblCellMar>
-        </w:tblPrEx>
-        <w:tc>
-          <w:tcPr>
-            <w:tcW w:w="4261" w:type="dxa"/>
-            <w:noWrap w:val="0"/>
-            <w:vAlign w:val="top"/>
-          </w:tcPr>
-          <w:p>
-            <w:pPr>
-              <w:rPr>
-                <w:rFonts w:hint="default"/>
-                <w:lang w:val="en-US" w:eastAsia="zh-CN"/>
-              </w:rPr>
-            </w:pPr>
-            <w:r>
-              <w:rPr>
-                <w:rFonts w:hint="eastAsia"/>
-                <w:lang w:val="en-US" w:eastAsia="zh-CN"/>
-              </w:rPr>
-              <w:t>驱动程序</w:t>
-            </w:r>
-          </w:p>
-        </w:tc>
-        <w:tc>
-          <w:tcPr>
-            <w:tcW w:w="4261" w:type="dxa"/>
-            <w:noWrap w:val="0"/>
-            <w:vAlign w:val="top"/>
-          </w:tcPr>
-          <w:p>
-            <w:pPr>
-              <w:rPr>
-                <w:rFonts w:hint="default"/>
-                <w:lang w:val="en-US" w:eastAsia="zh-CN"/>
-              </w:rPr>
-            </w:pPr>
-            <w:r>
-              <w:rPr>
-                <w:rFonts w:hint="eastAsia"/>
-                <w:lang w:val="en-US" w:eastAsia="zh-CN"/>
-              </w:rPr>
-              <w:t>DirectX 9.0c</w:t>
-            </w:r>
-          </w:p>
-        </w:tc>
-      </w:tr>
-      <w:tr>
-        <w:tblPrEx>
-          <w:tblBorders>
-            <w:top w:val="single" w:color="auto" w:sz="4" w:space="0"/>
-            <w:left w:val="single" w:color="auto" w:sz="4" w:space="0"/>
-            <w:bottom w:val="single" w:color="auto" w:sz="4" w:space="0"/>
-            <w:right w:val="single" w:color="auto" w:sz="4" w:space="0"/>
-            <w:insideH w:val="single" w:color="auto" w:sz="4" w:space="0"/>
-            <w:insideV w:val="single" w:color="auto" w:sz="4" w:space="0"/>
-          </w:tblBorders>
-          <w:tblCellMar>
-            <w:top w:w="0" w:type="dxa"/>
-            <w:left w:w="108" w:type="dxa"/>
-            <w:bottom w:w="0" w:type="dxa"/>
-            <w:right w:w="108" w:type="dxa"/>
-          </w:tblCellMar>
-        </w:tblPrEx>
-        <w:tc>
-          <w:tcPr>
-            <w:tcW w:w="4261" w:type="dxa"/>
-            <w:noWrap w:val="0"/>
-            <w:vAlign w:val="top"/>
-          </w:tcPr>
-          <w:p>
-            <w:pPr>
-              <w:rPr>
-                <w:rFonts w:hint="default"/>
-                <w:lang w:val="en-US" w:eastAsia="zh-CN"/>
-              </w:rPr>
-            </w:pPr>
-            <w:r>
-              <w:rPr>
-                <w:rFonts w:hint="default"/>
-                <w:lang w:val="en-US" w:eastAsia="zh-CN"/>
-              </w:rPr>
-              <w:t>项目</w:t>
-            </w:r>
-          </w:p>
-        </w:tc>
-        <w:tc>
-          <w:tcPr>
-            <w:tcW w:w="4261" w:type="dxa"/>
-            <w:noWrap w:val="0"/>
-            <w:vAlign w:val="top"/>
-          </w:tcPr>
-          <w:p>
-            <w:pPr>
-              <w:rPr>
-                <w:rFonts w:hint="default"/>
-                <w:lang w:val="en-US" w:eastAsia="zh-CN"/>
-              </w:rPr>
-            </w:pPr>
-            <w:r>
-              <w:rPr>
-                <w:rFonts w:hint="eastAsia"/>
-                <w:lang w:val="en-US" w:eastAsia="zh-CN"/>
-              </w:rPr>
-              <w:t>推荐配置</w:t>
-            </w:r>
-          </w:p>
-        </w:tc>
-      </w:tr>
-      <w:tr>
-        <w:tblPrEx>
-          <w:tblBorders>
-            <w:top w:val="single" w:color="auto" w:sz="4" w:space="0"/>
-            <w:left w:val="single" w:color="auto" w:sz="4" w:space="0"/>
-            <w:bottom w:val="single" w:color="auto" w:sz="4" w:space="0"/>
-            <w:right w:val="single" w:color="auto" w:sz="4" w:space="0"/>
-            <w:insideH w:val="single" w:color="auto" w:sz="4" w:space="0"/>
-            <w:insideV w:val="single" w:color="auto" w:sz="4" w:space="0"/>
-          </w:tblBorders>
-          <w:tblCellMar>
-            <w:top w:w="0" w:type="dxa"/>
-            <w:left w:w="108" w:type="dxa"/>
-            <w:bottom w:w="0" w:type="dxa"/>
-            <w:right w:w="108" w:type="dxa"/>
-          </w:tblCellMar>
-        </w:tblPrEx>
-        <w:tc>
-          <w:tcPr>
-            <w:tcW w:w="4261" w:type="dxa"/>
-            <w:noWrap w:val="0"/>
-            <w:vAlign w:val="top"/>
-          </w:tcPr>
-          <w:p>
-            <w:pPr>
-              <w:rPr>
-                <w:rFonts w:hint="default"/>
-                <w:lang w:val="en-US" w:eastAsia="zh-CN"/>
-              </w:rPr>
-            </w:pPr>
-            <w:r>
-              <w:rPr>
-                <w:rFonts w:hint="default"/>
-                <w:lang w:val="en-US" w:eastAsia="zh-CN"/>
-              </w:rPr>
-              <w:t>CPU</w:t>
-            </w:r>
-          </w:p>
-        </w:tc>
-        <w:tc>
-          <w:tcPr>
-            <w:tcW w:w="4261" w:type="dxa"/>
-            <w:noWrap w:val="0"/>
-            <w:vAlign w:val="top"/>
-          </w:tcPr>
-          <w:p>
-            <w:pPr>
-              <w:rPr>
-                <w:rFonts w:hint="default"/>
-                <w:lang w:val="en-US" w:eastAsia="zh-CN"/>
-              </w:rPr>
-            </w:pPr>
-            <w:r>
-              <w:rPr>
-                <w:rFonts w:hint="default"/>
-                <w:lang w:val="en-US" w:eastAsia="zh-CN"/>
-              </w:rPr>
-              <w:t>Inter(R) Core(TM) i</w:t>
-            </w:r>
-            <w:r>
-              <w:rPr>
-                <w:rFonts w:hint="eastAsia"/>
-                <w:lang w:val="en-US" w:eastAsia="zh-CN"/>
-              </w:rPr>
-              <w:t>5</w:t>
-            </w:r>
-            <w:r>
-              <w:rPr>
-                <w:rFonts w:hint="default"/>
-                <w:lang w:val="en-US" w:eastAsia="zh-CN"/>
-              </w:rPr>
-              <w:t>-4</w:t>
-            </w:r>
-            <w:r>
-              <w:rPr>
-                <w:rFonts w:hint="eastAsia"/>
-                <w:lang w:val="en-US" w:eastAsia="zh-CN"/>
-              </w:rPr>
-              <w:t>4</w:t>
-            </w:r>
-            <w:r>
-              <w:rPr>
-                <w:rFonts w:hint="default"/>
-                <w:lang w:val="en-US" w:eastAsia="zh-CN"/>
-              </w:rPr>
-              <w:t>60 CPU@ 3.</w:t>
-            </w:r>
-            <w:r>
-              <w:rPr>
-                <w:rFonts w:hint="eastAsia"/>
-                <w:lang w:val="en-US" w:eastAsia="zh-CN"/>
-              </w:rPr>
-              <w:t>2</w:t>
-            </w:r>
-            <w:r>
-              <w:rPr>
-                <w:rFonts w:hint="default"/>
-                <w:lang w:val="en-US" w:eastAsia="zh-CN"/>
-              </w:rPr>
-              <w:t>0GHz</w:t>
-            </w:r>
-          </w:p>
-        </w:tc>
-      </w:tr>
-      <w:tr>
-        <w:tblPrEx>
-          <w:tblBorders>
-            <w:top w:val="single" w:color="auto" w:sz="4" w:space="0"/>
-            <w:left w:val="single" w:color="auto" w:sz="4" w:space="0"/>
-            <w:bottom w:val="single" w:color="auto" w:sz="4" w:space="0"/>
-            <w:right w:val="single" w:color="auto" w:sz="4" w:space="0"/>
-            <w:insideH w:val="single" w:color="auto" w:sz="4" w:space="0"/>
-            <w:insideV w:val="single" w:color="auto" w:sz="4" w:space="0"/>
-          </w:tblBorders>
-          <w:tblCellMar>
-            <w:top w:w="0" w:type="dxa"/>
-            <w:left w:w="108" w:type="dxa"/>
-            <w:bottom w:w="0" w:type="dxa"/>
-            <w:right w:w="108" w:type="dxa"/>
-          </w:tblCellMar>
-        </w:tblPrEx>
-        <w:tc>
-          <w:tcPr>
-            <w:tcW w:w="4261" w:type="dxa"/>
-            <w:noWrap w:val="0"/>
-            <w:vAlign w:val="top"/>
-          </w:tcPr>
-          <w:p>
-            <w:pPr>
-              <w:rPr>
-                <w:rFonts w:hint="default"/>
-                <w:lang w:val="en-US" w:eastAsia="zh-CN"/>
-              </w:rPr>
-            </w:pPr>
-            <w:r>
-              <w:rPr>
-                <w:rFonts w:hint="default"/>
-                <w:lang w:val="en-US" w:eastAsia="zh-CN"/>
-              </w:rPr>
-              <w:t>内存</w:t>
-            </w:r>
-          </w:p>
-        </w:tc>
-        <w:tc>
-          <w:tcPr>
-            <w:tcW w:w="4261" w:type="dxa"/>
-            <w:noWrap w:val="0"/>
-            <w:vAlign w:val="top"/>
-          </w:tcPr>
-          <w:p>
-            <w:pPr>
-              <w:rPr>
-                <w:rFonts w:hint="default"/>
-                <w:lang w:val="en-US" w:eastAsia="zh-CN"/>
-              </w:rPr>
-            </w:pPr>
-            <w:r>
-              <w:rPr>
-                <w:rFonts w:hint="eastAsia"/>
-                <w:lang w:val="en-US" w:eastAsia="zh-CN"/>
-              </w:rPr>
-              <w:t>8</w:t>
-            </w:r>
-            <w:r>
-              <w:rPr>
-                <w:rFonts w:hint="default"/>
-                <w:lang w:val="en-US" w:eastAsia="zh-CN"/>
-              </w:rPr>
-              <w:t>GB</w:t>
-            </w:r>
-          </w:p>
-        </w:tc>
-      </w:tr>
-      <w:tr>
-        <w:tblPrEx>
-          <w:tblBorders>
-            <w:top w:val="single" w:color="auto" w:sz="4" w:space="0"/>
-            <w:left w:val="single" w:color="auto" w:sz="4" w:space="0"/>
-            <w:bottom w:val="single" w:color="auto" w:sz="4" w:space="0"/>
-            <w:right w:val="single" w:color="auto" w:sz="4" w:space="0"/>
-            <w:insideH w:val="single" w:color="auto" w:sz="4" w:space="0"/>
-            <w:insideV w:val="single" w:color="auto" w:sz="4" w:space="0"/>
-          </w:tblBorders>
-          <w:tblCellMar>
-            <w:top w:w="0" w:type="dxa"/>
-            <w:left w:w="108" w:type="dxa"/>
-            <w:bottom w:w="0" w:type="dxa"/>
-            <w:right w:w="108" w:type="dxa"/>
-          </w:tblCellMar>
-        </w:tblPrEx>
-        <w:tc>
-          <w:tcPr>
-            <w:tcW w:w="4261" w:type="dxa"/>
-            <w:noWrap w:val="0"/>
-            <w:vAlign w:val="top"/>
-          </w:tcPr>
-          <w:p>
-            <w:pPr>
-              <w:rPr>
-                <w:rFonts w:hint="default"/>
-                <w:lang w:val="en-US" w:eastAsia="zh-CN"/>
-              </w:rPr>
-            </w:pPr>
-            <w:r>
-              <w:rPr>
-                <w:rFonts w:hint="default"/>
-                <w:lang w:val="en-US" w:eastAsia="zh-CN"/>
-              </w:rPr>
-              <w:t>硬盘</w:t>
-            </w:r>
-          </w:p>
-        </w:tc>
-        <w:tc>
-          <w:tcPr>
-            <w:tcW w:w="4261" w:type="dxa"/>
-            <w:noWrap w:val="0"/>
-            <w:vAlign w:val="top"/>
-          </w:tcPr>
-          <w:p>
-            <w:pPr>
-              <w:rPr>
-                <w:rFonts w:hint="default"/>
-                <w:lang w:val="en-US" w:eastAsia="zh-CN"/>
-              </w:rPr>
-            </w:pPr>
-            <w:r>
-              <w:rPr>
-                <w:rFonts w:hint="default"/>
-                <w:lang w:val="en-US" w:eastAsia="zh-CN"/>
-              </w:rPr>
-              <w:t>13GB以上（空闲）</w:t>
-            </w:r>
-          </w:p>
-        </w:tc>
-      </w:tr>
-      <w:tr>
-        <w:tblPrEx>
-          <w:tblBorders>
-            <w:top w:val="single" w:color="auto" w:sz="4" w:space="0"/>
-            <w:left w:val="single" w:color="auto" w:sz="4" w:space="0"/>
-            <w:bottom w:val="single" w:color="auto" w:sz="4" w:space="0"/>
-            <w:right w:val="single" w:color="auto" w:sz="4" w:space="0"/>
-            <w:insideH w:val="single" w:color="auto" w:sz="4" w:space="0"/>
-            <w:insideV w:val="single" w:color="auto" w:sz="4" w:space="0"/>
-          </w:tblBorders>
-          <w:tblCellMar>
-            <w:top w:w="0" w:type="dxa"/>
-            <w:left w:w="108" w:type="dxa"/>
-            <w:bottom w:w="0" w:type="dxa"/>
-            <w:right w:w="108" w:type="dxa"/>
-          </w:tblCellMar>
-        </w:tblPrEx>
-        <w:tc>
-          <w:tcPr>
-            <w:tcW w:w="4261" w:type="dxa"/>
-            <w:noWrap w:val="0"/>
-            <w:vAlign w:val="top"/>
-          </w:tcPr>
-          <w:p>
-            <w:pPr>
-              <w:rPr>
-                <w:rFonts w:hint="default"/>
-                <w:lang w:val="en-US" w:eastAsia="zh-CN"/>
-              </w:rPr>
-            </w:pPr>
-            <w:r>
-              <w:rPr>
-                <w:rFonts w:hint="default"/>
-                <w:lang w:val="en-US" w:eastAsia="zh-CN"/>
-              </w:rPr>
-              <w:t>显卡</w:t>
-            </w:r>
-          </w:p>
-        </w:tc>
-        <w:tc>
-          <w:tcPr>
-            <w:tcW w:w="4261" w:type="dxa"/>
-            <w:noWrap w:val="0"/>
-            <w:vAlign w:val="top"/>
-          </w:tcPr>
-          <w:p>
-            <w:pPr>
-              <w:rPr>
-                <w:rFonts w:hint="default"/>
-                <w:lang w:val="en-US" w:eastAsia="zh-CN"/>
-              </w:rPr>
-            </w:pPr>
-            <w:r>
-              <w:rPr>
-                <w:rFonts w:hint="eastAsia"/>
-                <w:lang w:val="en-US" w:eastAsia="zh-CN"/>
-              </w:rPr>
-              <w:t>2</w:t>
-            </w:r>
-            <w:r>
-              <w:rPr>
-                <w:rFonts w:hint="default"/>
-                <w:lang w:val="en-US" w:eastAsia="zh-CN"/>
-              </w:rPr>
-              <w:t>0</w:t>
-            </w:r>
-            <w:r>
-              <w:rPr>
-                <w:rFonts w:hint="eastAsia"/>
-                <w:lang w:val="en-US" w:eastAsia="zh-CN"/>
-              </w:rPr>
-              <w:t>48</w:t>
-            </w:r>
-            <w:r>
-              <w:rPr>
-                <w:rFonts w:hint="default"/>
-                <w:lang w:val="en-US" w:eastAsia="zh-CN"/>
-              </w:rPr>
-              <w:t>MB显存</w:t>
-            </w:r>
-            <w:r>
-              <w:rPr>
-                <w:rFonts w:hint="eastAsia"/>
-                <w:lang w:val="en-US" w:eastAsia="zh-CN"/>
-              </w:rPr>
-              <w:t>或以上</w:t>
-            </w:r>
-          </w:p>
-        </w:tc>
-      </w:tr>
-      <w:tr>
-        <w:tblPrEx>
-          <w:tblBorders>
-            <w:top w:val="single" w:color="auto" w:sz="4" w:space="0"/>
-            <w:left w:val="single" w:color="auto" w:sz="4" w:space="0"/>
-            <w:bottom w:val="single" w:color="auto" w:sz="4" w:space="0"/>
-            <w:right w:val="single" w:color="auto" w:sz="4" w:space="0"/>
-            <w:insideH w:val="single" w:color="auto" w:sz="4" w:space="0"/>
-            <w:insideV w:val="single" w:color="auto" w:sz="4" w:space="0"/>
-          </w:tblBorders>
-          <w:tblCellMar>
-            <w:top w:w="0" w:type="dxa"/>
-            <w:left w:w="108" w:type="dxa"/>
-            <w:bottom w:w="0" w:type="dxa"/>
-            <w:right w:w="108" w:type="dxa"/>
-          </w:tblCellMar>
-        </w:tblPrEx>
-        <w:tc>
-          <w:tcPr>
-            <w:tcW w:w="4261" w:type="dxa"/>
-            <w:noWrap w:val="0"/>
-            <w:vAlign w:val="top"/>
-          </w:tcPr>
-          <w:p>
-            <w:pPr>
-              <w:rPr>
-                <w:rFonts w:hint="default"/>
-                <w:lang w:val="en-US" w:eastAsia="zh-CN"/>
-              </w:rPr>
-            </w:pPr>
-            <w:r>
-              <w:rPr>
-                <w:rFonts w:hint="default"/>
-                <w:lang w:val="en-US" w:eastAsia="zh-CN"/>
-              </w:rPr>
-              <w:t>操作系统</w:t>
-            </w:r>
-          </w:p>
-        </w:tc>
-        <w:tc>
-          <w:tcPr>
-            <w:tcW w:w="4261" w:type="dxa"/>
-            <w:noWrap w:val="0"/>
-            <w:vAlign w:val="top"/>
-          </w:tcPr>
-          <w:p>
-            <w:pPr>
-              <w:rPr>
-                <w:rFonts w:hint="default"/>
-                <w:lang w:val="en-US" w:eastAsia="zh-CN"/>
-              </w:rPr>
-            </w:pPr>
-            <w:r>
-              <w:rPr>
-                <w:rFonts w:hint="default"/>
-                <w:lang w:val="en-US" w:eastAsia="zh-CN"/>
-              </w:rPr>
-              <w:t>Windows 7 64bit</w:t>
-            </w:r>
-            <w:r>
-              <w:rPr>
-                <w:rFonts w:hint="eastAsia"/>
-                <w:lang w:val="en-US" w:eastAsia="zh-CN"/>
-              </w:rPr>
-              <w:t>及以上</w:t>
-            </w:r>
-          </w:p>
-        </w:tc>
-      </w:tr>
-      <w:tr>
-        <w:tblPrEx>
-          <w:tblBorders>
-            <w:top w:val="single" w:color="auto" w:sz="4" w:space="0"/>
-            <w:left w:val="single" w:color="auto" w:sz="4" w:space="0"/>
-            <w:bottom w:val="single" w:color="auto" w:sz="4" w:space="0"/>
-            <w:right w:val="single" w:color="auto" w:sz="4" w:space="0"/>
-            <w:insideH w:val="single" w:color="auto" w:sz="4" w:space="0"/>
-            <w:insideV w:val="single" w:color="auto" w:sz="4" w:space="0"/>
-          </w:tblBorders>
-          <w:tblCellMar>
-            <w:top w:w="0" w:type="dxa"/>
-            <w:left w:w="108" w:type="dxa"/>
-            <w:bottom w:w="0" w:type="dxa"/>
-            <w:right w:w="108" w:type="dxa"/>
-          </w:tblCellMar>
-        </w:tblPrEx>
-        <w:tc>
-          <w:tcPr>
-            <w:tcW w:w="4261" w:type="dxa"/>
-            <w:noWrap w:val="0"/>
-            <w:vAlign w:val="top"/>
-          </w:tcPr>
-          <w:p>
-            <w:pPr>
-              <w:rPr>
-                <w:rFonts w:hint="default"/>
-                <w:lang w:val="en-US" w:eastAsia="zh-CN"/>
-              </w:rPr>
-            </w:pPr>
-            <w:r>
-              <w:rPr>
-                <w:rFonts w:hint="default"/>
-                <w:lang w:val="en-US" w:eastAsia="zh-CN"/>
-              </w:rPr>
-              <w:t>驱动程序</w:t>
-            </w:r>
-          </w:p>
-        </w:tc>
-        <w:tc>
-          <w:tcPr>
-            <w:tcW w:w="4261" w:type="dxa"/>
-            <w:noWrap w:val="0"/>
-            <w:vAlign w:val="top"/>
-          </w:tcPr>
-          <w:p>
-            <w:pPr>
-              <w:rPr>
-                <w:rFonts w:hint="default"/>
-                <w:lang w:val="en-US" w:eastAsia="zh-CN"/>
-              </w:rPr>
-            </w:pPr>
-            <w:r>
-              <w:rPr>
-                <w:rFonts w:hint="default"/>
-                <w:lang w:val="en-US" w:eastAsia="zh-CN"/>
-              </w:rPr>
-              <w:t>DirectX 9.0c</w:t>
-            </w:r>
-          </w:p>
-        </w:tc>
-      </w:tr>
-    </w:tbl>
-    <w:p>
-      <w:pPr>
-        <w:rPr>
-          <w:rFonts w:hint="default"/>
-          <w:lang w:val="en-US" w:eastAsia="zh-CN"/>
-        </w:rPr>
-      </w:pPr>
-    </w:p>
     <w:p/>
     <w:p>
       <w:pPr>
@@ -5950,12 +5084,6 @@
             <w:insideH w:val="single" w:color="auto" w:sz="4" w:space="0"/>
             <w:insideV w:val="single" w:color="auto" w:sz="4" w:space="0"/>
           </w:tblBorders>
-          <w:tblCellMar>
-            <w:top w:w="0" w:type="dxa"/>
-            <w:left w:w="108" w:type="dxa"/>
-            <w:bottom w:w="0" w:type="dxa"/>
-            <w:right w:w="108" w:type="dxa"/>
-          </w:tblCellMar>
         </w:tblPrEx>
         <w:tc>
           <w:tcPr>
@@ -6576,7 +5704,7 @@
                     </pic:cNvPicPr>
                   </pic:nvPicPr>
                   <pic:blipFill>
-                    <a:blip r:embed="rId8">
+                    <a:blip r:embed="rId9">
                       <a:extLst>
                         <a:ext uri="{28A0092B-C50C-407E-A947-70E740481C1C}">
                           <a14:useLocalDpi xmlns:a14="http://schemas.microsoft.com/office/drawing/2010/main" val="0"/>
@@ -6682,7 +5810,7 @@
                     </pic:cNvPicPr>
                   </pic:nvPicPr>
                   <pic:blipFill>
-                    <a:blip r:embed="rId8">
+                    <a:blip r:embed="rId9">
                       <a:extLst>
                         <a:ext uri="{28A0092B-C50C-407E-A947-70E740481C1C}">
                           <a14:useLocalDpi xmlns:a14="http://schemas.microsoft.com/office/drawing/2010/main" val="0"/>
@@ -6757,12 +5885,6 @@
             <w:insideH w:val="single" w:color="auto" w:sz="4" w:space="0"/>
             <w:insideV w:val="single" w:color="auto" w:sz="4" w:space="0"/>
           </w:tblBorders>
-          <w:tblCellMar>
-            <w:top w:w="0" w:type="dxa"/>
-            <w:left w:w="108" w:type="dxa"/>
-            <w:bottom w:w="0" w:type="dxa"/>
-            <w:right w:w="108" w:type="dxa"/>
-          </w:tblCellMar>
         </w:tblPrEx>
         <w:tc>
           <w:tcPr>
@@ -8427,6 +7549,14 @@
       </w:tr>
       <w:tr>
         <w:tblPrEx>
+          <w:tblBorders>
+            <w:top w:val="single" w:color="auto" w:sz="4" w:space="0"/>
+            <w:left w:val="single" w:color="auto" w:sz="4" w:space="0"/>
+            <w:bottom w:val="single" w:color="auto" w:sz="4" w:space="0"/>
+            <w:right w:val="single" w:color="auto" w:sz="4" w:space="0"/>
+            <w:insideH w:val="single" w:color="auto" w:sz="4" w:space="0"/>
+            <w:insideV w:val="single" w:color="auto" w:sz="4" w:space="0"/>
+          </w:tblBorders>
           <w:tblCellMar>
             <w:top w:w="0" w:type="dxa"/>
             <w:left w:w="108" w:type="dxa"/>
@@ -8749,6 +7879,14 @@
       </w:tr>
       <w:tr>
         <w:tblPrEx>
+          <w:tblBorders>
+            <w:top w:val="single" w:color="auto" w:sz="4" w:space="0"/>
+            <w:left w:val="single" w:color="auto" w:sz="4" w:space="0"/>
+            <w:bottom w:val="single" w:color="auto" w:sz="4" w:space="0"/>
+            <w:right w:val="single" w:color="auto" w:sz="4" w:space="0"/>
+            <w:insideH w:val="single" w:color="auto" w:sz="4" w:space="0"/>
+            <w:insideV w:val="single" w:color="auto" w:sz="4" w:space="0"/>
+          </w:tblBorders>
           <w:tblCellMar>
             <w:top w:w="0" w:type="dxa"/>
             <w:left w:w="108" w:type="dxa"/>
@@ -9198,7 +8336,7 @@
                     </pic:cNvPicPr>
                   </pic:nvPicPr>
                   <pic:blipFill>
-                    <a:blip r:embed="rId9" cstate="print">
+                    <a:blip r:embed="rId10" cstate="print">
                       <a:extLst>
                         <a:ext uri="{28A0092B-C50C-407E-A947-70E740481C1C}">
                           <a14:useLocalDpi xmlns:a14="http://schemas.microsoft.com/office/drawing/2010/main" val="0"/>
@@ -9483,7 +8621,7 @@
                     </pic:cNvPicPr>
                   </pic:nvPicPr>
                   <pic:blipFill>
-                    <a:blip r:embed="rId10">
+                    <a:blip r:embed="rId11">
                       <a:extLst>
                         <a:ext uri="{28A0092B-C50C-407E-A947-70E740481C1C}">
                           <a14:useLocalDpi xmlns:a14="http://schemas.microsoft.com/office/drawing/2010/main" val="0"/>
@@ -9548,7 +8686,7 @@
                     </pic:cNvPicPr>
                   </pic:nvPicPr>
                   <pic:blipFill>
-                    <a:blip r:embed="rId11" cstate="print">
+                    <a:blip r:embed="rId12" cstate="print">
                       <a:extLst>
                         <a:ext uri="{28A0092B-C50C-407E-A947-70E740481C1C}">
                           <a14:useLocalDpi xmlns:a14="http://schemas.microsoft.com/office/drawing/2010/main" val="0"/>

</xml_diff>